<commit_message>
Added random circuits 510 and 512
</commit_message>
<xml_diff>
--- a/circuits/CircuitsForBenchmarking.docx
+++ b/circuits/CircuitsForBenchmarking.docx
@@ -27,21 +27,7 @@
         <w:rPr>
           <w:lang w:val="en-US"/>
         </w:rPr>
-        <w:t xml:space="preserve">Luís Paulo Santos, </w:t>
-      </w:r>
-      <w:proofErr w:type="gramStart"/>
-      <w:r>
-        <w:rPr>
-          <w:lang w:val="en-US"/>
-        </w:rPr>
-        <w:t>28.Feb.</w:t>
-      </w:r>
-      <w:proofErr w:type="gramEnd"/>
-      <w:r>
-        <w:rPr>
-          <w:lang w:val="en-US"/>
-        </w:rPr>
-        <w:t>2024</w:t>
+        <w:t>Luís Paulo Santos, 28.Feb.2024</w:t>
       </w:r>
     </w:p>
     <w:p>
@@ -65,7 +51,7 @@
           <w:lang w:val="en-US"/>
         </w:rPr>
       </w:pPr>
-      <w:bookmarkStart w:id="0" w:name="_Toc160197993"/>
+      <w:bookmarkStart w:id="0" w:name="_Toc161048520"/>
       <w:r>
         <w:rPr>
           <w:lang w:val="en-US"/>
@@ -208,7 +194,7 @@
             </w:rPr>
             <w:fldChar w:fldCharType="separate"/>
           </w:r>
-          <w:hyperlink w:anchor="_Toc160197993" w:history="1">
+          <w:hyperlink w:anchor="_Toc161048520" w:history="1">
             <w:r>
               <w:rPr>
                 <w:rStyle w:val="Hiperligao"/>
@@ -236,7 +222,7 @@
                 <w:noProof/>
                 <w:webHidden/>
               </w:rPr>
-              <w:instrText xml:space="preserve"> PAGEREF _Toc160197993 \h </w:instrText>
+              <w:instrText xml:space="preserve"> PAGEREF _Toc161048520 \h </w:instrText>
             </w:r>
             <w:r>
               <w:rPr>
@@ -283,14 +269,31 @@
               <w:lang w:eastAsia="pt-PT"/>
             </w:rPr>
           </w:pPr>
-          <w:hyperlink w:anchor="_Toc160197994" w:history="1">
+          <w:hyperlink w:anchor="_Toc161048521" w:history="1">
             <w:r>
               <w:rPr>
                 <w:rStyle w:val="Hiperligao"/>
                 <w:noProof/>
                 <w:lang w:val="en-US"/>
               </w:rPr>
-              <w:t>Class 19 – variational EfficientSU2</w:t>
+              <w:t xml:space="preserve">Class 19 </w:t>
+            </w:r>
+            <w:r>
+              <w:rPr>
+                <w:rStyle w:val="Hiperligao"/>
+                <w:rFonts w:hint="eastAsia"/>
+                <w:noProof/>
+                <w:lang w:val="en-US"/>
+              </w:rPr>
+              <w:t>–</w:t>
+            </w:r>
+            <w:r>
+              <w:rPr>
+                <w:rStyle w:val="Hiperligao"/>
+                <w:noProof/>
+                <w:lang w:val="en-US"/>
+              </w:rPr>
+              <w:t xml:space="preserve"> variational EfficientSU2</w:t>
             </w:r>
             <w:r>
               <w:rPr>
@@ -311,7 +314,7 @@
                 <w:noProof/>
                 <w:webHidden/>
               </w:rPr>
-              <w:instrText xml:space="preserve"> PAGEREF _Toc160197994 \h </w:instrText>
+              <w:instrText xml:space="preserve"> PAGEREF _Toc161048521 \h </w:instrText>
             </w:r>
             <w:r>
               <w:rPr>
@@ -358,7 +361,7 @@
               <w:lang w:eastAsia="pt-PT"/>
             </w:rPr>
           </w:pPr>
-          <w:hyperlink w:anchor="_Toc160197995" w:history="1">
+          <w:hyperlink w:anchor="_Toc161048522" w:history="1">
             <w:r>
               <w:rPr>
                 <w:rStyle w:val="Hiperligao"/>
@@ -386,7 +389,7 @@
                 <w:noProof/>
                 <w:webHidden/>
               </w:rPr>
-              <w:instrText xml:space="preserve"> PAGEREF _Toc160197995 \h </w:instrText>
+              <w:instrText xml:space="preserve"> PAGEREF _Toc161048522 \h </w:instrText>
             </w:r>
             <w:r>
               <w:rPr>
@@ -433,7 +436,7 @@
               <w:lang w:eastAsia="pt-PT"/>
             </w:rPr>
           </w:pPr>
-          <w:hyperlink w:anchor="_Toc160197996" w:history="1">
+          <w:hyperlink w:anchor="_Toc161048523" w:history="1">
             <w:r>
               <w:rPr>
                 <w:rStyle w:val="Hiperligao"/>
@@ -461,7 +464,7 @@
                 <w:noProof/>
                 <w:webHidden/>
               </w:rPr>
-              <w:instrText xml:space="preserve"> PAGEREF _Toc160197996 \h </w:instrText>
+              <w:instrText xml:space="preserve"> PAGEREF _Toc161048523 \h </w:instrText>
             </w:r>
             <w:r>
               <w:rPr>
@@ -481,7 +484,7 @@
                 <w:noProof/>
                 <w:webHidden/>
               </w:rPr>
-              <w:t>2</w:t>
+              <w:t>3</w:t>
             </w:r>
             <w:r>
               <w:rPr>
@@ -508,7 +511,7 @@
               <w:lang w:eastAsia="pt-PT"/>
             </w:rPr>
           </w:pPr>
-          <w:hyperlink w:anchor="_Toc160197997" w:history="1">
+          <w:hyperlink w:anchor="_Toc161048524" w:history="1">
             <w:r>
               <w:rPr>
                 <w:rStyle w:val="Hiperligao"/>
@@ -536,7 +539,7 @@
                 <w:noProof/>
                 <w:webHidden/>
               </w:rPr>
-              <w:instrText xml:space="preserve"> PAGEREF _Toc160197997 \h </w:instrText>
+              <w:instrText xml:space="preserve"> PAGEREF _Toc161048524 \h </w:instrText>
             </w:r>
             <w:r>
               <w:rPr>
@@ -583,7 +586,7 @@
               <w:lang w:eastAsia="pt-PT"/>
             </w:rPr>
           </w:pPr>
-          <w:hyperlink w:anchor="_Toc160197998" w:history="1">
+          <w:hyperlink w:anchor="_Toc161048525" w:history="1">
             <w:r>
               <w:rPr>
                 <w:rStyle w:val="Hiperligao"/>
@@ -611,7 +614,7 @@
                 <w:noProof/>
                 <w:webHidden/>
               </w:rPr>
-              <w:instrText xml:space="preserve"> PAGEREF _Toc160197998 \h </w:instrText>
+              <w:instrText xml:space="preserve"> PAGEREF _Toc161048525 \h </w:instrText>
             </w:r>
             <w:r>
               <w:rPr>
@@ -658,7 +661,7 @@
               <w:lang w:eastAsia="pt-PT"/>
             </w:rPr>
           </w:pPr>
-          <w:hyperlink w:anchor="_Toc160197999" w:history="1">
+          <w:hyperlink w:anchor="_Toc161048526" w:history="1">
             <w:r>
               <w:rPr>
                 <w:rStyle w:val="Hiperligao"/>
@@ -686,7 +689,7 @@
                 <w:noProof/>
                 <w:webHidden/>
               </w:rPr>
-              <w:instrText xml:space="preserve"> PAGEREF _Toc160197999 \h </w:instrText>
+              <w:instrText xml:space="preserve"> PAGEREF _Toc161048526 \h </w:instrText>
             </w:r>
             <w:r>
               <w:rPr>
@@ -733,7 +736,7 @@
               <w:lang w:eastAsia="pt-PT"/>
             </w:rPr>
           </w:pPr>
-          <w:hyperlink w:anchor="_Toc160198000" w:history="1">
+          <w:hyperlink w:anchor="_Toc161048527" w:history="1">
             <w:r>
               <w:rPr>
                 <w:rStyle w:val="Hiperligao"/>
@@ -761,7 +764,7 @@
                 <w:noProof/>
                 <w:webHidden/>
               </w:rPr>
-              <w:instrText xml:space="preserve"> PAGEREF _Toc160198000 \h </w:instrText>
+              <w:instrText xml:space="preserve"> PAGEREF _Toc161048527 \h </w:instrText>
             </w:r>
             <w:r>
               <w:rPr>
@@ -808,7 +811,7 @@
               <w:lang w:eastAsia="pt-PT"/>
             </w:rPr>
           </w:pPr>
-          <w:hyperlink w:anchor="_Toc160198001" w:history="1">
+          <w:hyperlink w:anchor="_Toc161048528" w:history="1">
             <w:r>
               <w:rPr>
                 <w:rStyle w:val="Hiperligao"/>
@@ -836,7 +839,7 @@
                 <w:noProof/>
                 <w:webHidden/>
               </w:rPr>
-              <w:instrText xml:space="preserve"> PAGEREF _Toc160198001 \h </w:instrText>
+              <w:instrText xml:space="preserve"> PAGEREF _Toc161048528 \h </w:instrText>
             </w:r>
             <w:r>
               <w:rPr>
@@ -883,14 +886,31 @@
               <w:lang w:eastAsia="pt-PT"/>
             </w:rPr>
           </w:pPr>
-          <w:hyperlink w:anchor="_Toc160198002" w:history="1">
+          <w:hyperlink w:anchor="_Toc161048529" w:history="1">
             <w:r>
               <w:rPr>
                 <w:rStyle w:val="Hiperligao"/>
                 <w:noProof/>
                 <w:lang w:val="en-US"/>
               </w:rPr>
-              <w:t>Class 4100 – Hidden Shift Circuits</w:t>
+              <w:t xml:space="preserve">Class 4100 </w:t>
+            </w:r>
+            <w:r>
+              <w:rPr>
+                <w:rStyle w:val="Hiperligao"/>
+                <w:rFonts w:hint="eastAsia"/>
+                <w:noProof/>
+                <w:lang w:val="en-US"/>
+              </w:rPr>
+              <w:t>–</w:t>
+            </w:r>
+            <w:r>
+              <w:rPr>
+                <w:rStyle w:val="Hiperligao"/>
+                <w:noProof/>
+                <w:lang w:val="en-US"/>
+              </w:rPr>
+              <w:t xml:space="preserve"> Hidden Shift Circuits</w:t>
             </w:r>
             <w:r>
               <w:rPr>
@@ -911,7 +931,7 @@
                 <w:noProof/>
                 <w:webHidden/>
               </w:rPr>
-              <w:instrText xml:space="preserve"> PAGEREF _Toc160198002 \h </w:instrText>
+              <w:instrText xml:space="preserve"> PAGEREF _Toc161048529 \h </w:instrText>
             </w:r>
             <w:r>
               <w:rPr>
@@ -958,7 +978,7 @@
               <w:lang w:eastAsia="pt-PT"/>
             </w:rPr>
           </w:pPr>
-          <w:hyperlink w:anchor="_Toc160198003" w:history="1">
+          <w:hyperlink w:anchor="_Toc161048530" w:history="1">
             <w:r>
               <w:rPr>
                 <w:rStyle w:val="Hiperligao"/>
@@ -986,7 +1006,7 @@
                 <w:noProof/>
                 <w:webHidden/>
               </w:rPr>
-              <w:instrText xml:space="preserve"> PAGEREF _Toc160198003 \h </w:instrText>
+              <w:instrText xml:space="preserve"> PAGEREF _Toc161048530 \h </w:instrText>
             </w:r>
             <w:r>
               <w:rPr>
@@ -1033,7 +1053,7 @@
               <w:lang w:eastAsia="pt-PT"/>
             </w:rPr>
           </w:pPr>
-          <w:hyperlink w:anchor="_Toc160198004" w:history="1">
+          <w:hyperlink w:anchor="_Toc161048531" w:history="1">
             <w:r>
               <w:rPr>
                 <w:rStyle w:val="Hiperligao"/>
@@ -1061,7 +1081,7 @@
                 <w:noProof/>
                 <w:webHidden/>
               </w:rPr>
-              <w:instrText xml:space="preserve"> PAGEREF _Toc160198004 \h </w:instrText>
+              <w:instrText xml:space="preserve"> PAGEREF _Toc161048531 \h </w:instrText>
             </w:r>
             <w:r>
               <w:rPr>
@@ -1081,7 +1101,7 @@
                 <w:noProof/>
                 <w:webHidden/>
               </w:rPr>
-              <w:t>6</w:t>
+              <w:t>7</w:t>
             </w:r>
             <w:r>
               <w:rPr>
@@ -1108,14 +1128,14 @@
               <w:lang w:eastAsia="pt-PT"/>
             </w:rPr>
           </w:pPr>
-          <w:hyperlink w:anchor="_Toc160198005" w:history="1">
+          <w:hyperlink w:anchor="_Toc161048532" w:history="1">
             <w:r>
               <w:rPr>
                 <w:rStyle w:val="Hiperligao"/>
                 <w:noProof/>
                 <w:lang w:val="en-US"/>
               </w:rPr>
-              <w:t>Circuit 4150- Hidden shift: 50 qubits, hidden string = 1023</w:t>
+              <w:t>Circuit 4110- Hidden shift: 10 qubits, hidden string = 1023</w:t>
             </w:r>
             <w:r>
               <w:rPr>
@@ -1136,7 +1156,7 @@
                 <w:noProof/>
                 <w:webHidden/>
               </w:rPr>
-              <w:instrText xml:space="preserve"> PAGEREF _Toc160198005 \h </w:instrText>
+              <w:instrText xml:space="preserve"> PAGEREF _Toc161048532 \h </w:instrText>
             </w:r>
             <w:r>
               <w:rPr>
@@ -1156,7 +1176,7 @@
                 <w:noProof/>
                 <w:webHidden/>
               </w:rPr>
-              <w:t>6</w:t>
+              <w:t>7</w:t>
             </w:r>
             <w:r>
               <w:rPr>
@@ -1183,14 +1203,14 @@
               <w:lang w:eastAsia="pt-PT"/>
             </w:rPr>
           </w:pPr>
-          <w:hyperlink w:anchor="_Toc160198006" w:history="1">
+          <w:hyperlink w:anchor="_Toc161048533" w:history="1">
             <w:r>
               <w:rPr>
                 <w:rStyle w:val="Hiperligao"/>
                 <w:noProof/>
                 <w:lang w:val="en-US"/>
               </w:rPr>
-              <w:t>Circuit 4160- Hidden shift: 60 qubits, hidden string = 1023</w:t>
+              <w:t>Circuit 4120- Hidden shift: 20 qubits, hidden string = 1023</w:t>
             </w:r>
             <w:r>
               <w:rPr>
@@ -1211,7 +1231,7 @@
                 <w:noProof/>
                 <w:webHidden/>
               </w:rPr>
-              <w:instrText xml:space="preserve"> PAGEREF _Toc160198006 \h </w:instrText>
+              <w:instrText xml:space="preserve"> PAGEREF _Toc161048533 \h </w:instrText>
             </w:r>
             <w:r>
               <w:rPr>
@@ -1231,7 +1251,7 @@
                 <w:noProof/>
                 <w:webHidden/>
               </w:rPr>
-              <w:t>8</w:t>
+              <w:t>7</w:t>
             </w:r>
             <w:r>
               <w:rPr>
@@ -1258,14 +1278,14 @@
               <w:lang w:eastAsia="pt-PT"/>
             </w:rPr>
           </w:pPr>
-          <w:hyperlink w:anchor="_Toc160198007" w:history="1">
+          <w:hyperlink w:anchor="_Toc161048534" w:history="1">
             <w:r>
               <w:rPr>
                 <w:rStyle w:val="Hiperligao"/>
                 <w:noProof/>
                 <w:lang w:val="en-US"/>
               </w:rPr>
-              <w:t>Circuit 4170- Hidden shift: 70 qubits, hidden string = 1023</w:t>
+              <w:t>Circuit 4130- Hidden shift: 30 qubits, hidden string = 1023</w:t>
             </w:r>
             <w:r>
               <w:rPr>
@@ -1286,7 +1306,7 @@
                 <w:noProof/>
                 <w:webHidden/>
               </w:rPr>
-              <w:instrText xml:space="preserve"> PAGEREF _Toc160198007 \h </w:instrText>
+              <w:instrText xml:space="preserve"> PAGEREF _Toc161048534 \h </w:instrText>
             </w:r>
             <w:r>
               <w:rPr>
@@ -1306,7 +1326,7 @@
                 <w:noProof/>
                 <w:webHidden/>
               </w:rPr>
-              <w:t>8</w:t>
+              <w:t>7</w:t>
             </w:r>
             <w:r>
               <w:rPr>
@@ -1333,14 +1353,14 @@
               <w:lang w:eastAsia="pt-PT"/>
             </w:rPr>
           </w:pPr>
-          <w:hyperlink w:anchor="_Toc160198008" w:history="1">
+          <w:hyperlink w:anchor="_Toc161048535" w:history="1">
             <w:r>
               <w:rPr>
                 <w:rStyle w:val="Hiperligao"/>
                 <w:noProof/>
                 <w:lang w:val="en-US"/>
               </w:rPr>
-              <w:t>Circuit 4180- Hidden shift: 80 qubits, hidden string = 1023</w:t>
+              <w:t>Circuit 4140- Hidden shift: 40 qubits, hidden string = 1023</w:t>
             </w:r>
             <w:r>
               <w:rPr>
@@ -1361,7 +1381,7 @@
                 <w:noProof/>
                 <w:webHidden/>
               </w:rPr>
-              <w:instrText xml:space="preserve"> PAGEREF _Toc160198008 \h </w:instrText>
+              <w:instrText xml:space="preserve"> PAGEREF _Toc161048535 \h </w:instrText>
             </w:r>
             <w:r>
               <w:rPr>
@@ -1408,13 +1428,313 @@
               <w:lang w:eastAsia="pt-PT"/>
             </w:rPr>
           </w:pPr>
-          <w:hyperlink w:anchor="_Toc160198009" w:history="1">
+          <w:hyperlink w:anchor="_Toc161048536" w:history="1">
             <w:r>
               <w:rPr>
                 <w:rStyle w:val="Hiperligao"/>
                 <w:noProof/>
                 <w:lang w:val="en-US"/>
               </w:rPr>
+              <w:t>Circuit 4150- Hidden shift: 50 qubits, hidden string = 1023</w:t>
+            </w:r>
+            <w:r>
+              <w:rPr>
+                <w:noProof/>
+                <w:webHidden/>
+              </w:rPr>
+              <w:tab/>
+            </w:r>
+            <w:r>
+              <w:rPr>
+                <w:noProof/>
+                <w:webHidden/>
+              </w:rPr>
+              <w:fldChar w:fldCharType="begin"/>
+            </w:r>
+            <w:r>
+              <w:rPr>
+                <w:noProof/>
+                <w:webHidden/>
+              </w:rPr>
+              <w:instrText xml:space="preserve"> PAGEREF _Toc161048536 \h </w:instrText>
+            </w:r>
+            <w:r>
+              <w:rPr>
+                <w:noProof/>
+                <w:webHidden/>
+              </w:rPr>
+            </w:r>
+            <w:r>
+              <w:rPr>
+                <w:noProof/>
+                <w:webHidden/>
+              </w:rPr>
+              <w:fldChar w:fldCharType="separate"/>
+            </w:r>
+            <w:r>
+              <w:rPr>
+                <w:noProof/>
+                <w:webHidden/>
+              </w:rPr>
+              <w:t>8</w:t>
+            </w:r>
+            <w:r>
+              <w:rPr>
+                <w:noProof/>
+                <w:webHidden/>
+              </w:rPr>
+              <w:fldChar w:fldCharType="end"/>
+            </w:r>
+          </w:hyperlink>
+        </w:p>
+        <w:p>
+          <w:pPr>
+            <w:pStyle w:val="ndice2"/>
+            <w:tabs>
+              <w:tab w:val="right" w:leader="dot" w:pos="8494"/>
+            </w:tabs>
+            <w:rPr>
+              <w:rFonts w:eastAsiaTheme="minorEastAsia" w:cstheme="minorBidi"/>
+              <w:b w:val="0"/>
+              <w:bCs w:val="0"/>
+              <w:noProof/>
+              <w:sz w:val="24"/>
+              <w:szCs w:val="24"/>
+              <w:lang w:eastAsia="pt-PT"/>
+            </w:rPr>
+          </w:pPr>
+          <w:hyperlink w:anchor="_Toc161048537" w:history="1">
+            <w:r>
+              <w:rPr>
+                <w:rStyle w:val="Hiperligao"/>
+                <w:noProof/>
+                <w:lang w:val="en-US"/>
+              </w:rPr>
+              <w:t>Circuit 4160- Hidden shift: 60 qubits, hidden string = 1023</w:t>
+            </w:r>
+            <w:r>
+              <w:rPr>
+                <w:noProof/>
+                <w:webHidden/>
+              </w:rPr>
+              <w:tab/>
+            </w:r>
+            <w:r>
+              <w:rPr>
+                <w:noProof/>
+                <w:webHidden/>
+              </w:rPr>
+              <w:fldChar w:fldCharType="begin"/>
+            </w:r>
+            <w:r>
+              <w:rPr>
+                <w:noProof/>
+                <w:webHidden/>
+              </w:rPr>
+              <w:instrText xml:space="preserve"> PAGEREF _Toc161048537 \h </w:instrText>
+            </w:r>
+            <w:r>
+              <w:rPr>
+                <w:noProof/>
+                <w:webHidden/>
+              </w:rPr>
+            </w:r>
+            <w:r>
+              <w:rPr>
+                <w:noProof/>
+                <w:webHidden/>
+              </w:rPr>
+              <w:fldChar w:fldCharType="separate"/>
+            </w:r>
+            <w:r>
+              <w:rPr>
+                <w:noProof/>
+                <w:webHidden/>
+              </w:rPr>
+              <w:t>8</w:t>
+            </w:r>
+            <w:r>
+              <w:rPr>
+                <w:noProof/>
+                <w:webHidden/>
+              </w:rPr>
+              <w:fldChar w:fldCharType="end"/>
+            </w:r>
+          </w:hyperlink>
+        </w:p>
+        <w:p>
+          <w:pPr>
+            <w:pStyle w:val="ndice2"/>
+            <w:tabs>
+              <w:tab w:val="right" w:leader="dot" w:pos="8494"/>
+            </w:tabs>
+            <w:rPr>
+              <w:rFonts w:eastAsiaTheme="minorEastAsia" w:cstheme="minorBidi"/>
+              <w:b w:val="0"/>
+              <w:bCs w:val="0"/>
+              <w:noProof/>
+              <w:sz w:val="24"/>
+              <w:szCs w:val="24"/>
+              <w:lang w:eastAsia="pt-PT"/>
+            </w:rPr>
+          </w:pPr>
+          <w:hyperlink w:anchor="_Toc161048538" w:history="1">
+            <w:r>
+              <w:rPr>
+                <w:rStyle w:val="Hiperligao"/>
+                <w:noProof/>
+                <w:lang w:val="en-US"/>
+              </w:rPr>
+              <w:t>Circuit 4170- Hidden shift: 70 qubits, hidden string = 1023</w:t>
+            </w:r>
+            <w:r>
+              <w:rPr>
+                <w:noProof/>
+                <w:webHidden/>
+              </w:rPr>
+              <w:tab/>
+            </w:r>
+            <w:r>
+              <w:rPr>
+                <w:noProof/>
+                <w:webHidden/>
+              </w:rPr>
+              <w:fldChar w:fldCharType="begin"/>
+            </w:r>
+            <w:r>
+              <w:rPr>
+                <w:noProof/>
+                <w:webHidden/>
+              </w:rPr>
+              <w:instrText xml:space="preserve"> PAGEREF _Toc161048538 \h </w:instrText>
+            </w:r>
+            <w:r>
+              <w:rPr>
+                <w:noProof/>
+                <w:webHidden/>
+              </w:rPr>
+            </w:r>
+            <w:r>
+              <w:rPr>
+                <w:noProof/>
+                <w:webHidden/>
+              </w:rPr>
+              <w:fldChar w:fldCharType="separate"/>
+            </w:r>
+            <w:r>
+              <w:rPr>
+                <w:noProof/>
+                <w:webHidden/>
+              </w:rPr>
+              <w:t>8</w:t>
+            </w:r>
+            <w:r>
+              <w:rPr>
+                <w:noProof/>
+                <w:webHidden/>
+              </w:rPr>
+              <w:fldChar w:fldCharType="end"/>
+            </w:r>
+          </w:hyperlink>
+        </w:p>
+        <w:p>
+          <w:pPr>
+            <w:pStyle w:val="ndice2"/>
+            <w:tabs>
+              <w:tab w:val="right" w:leader="dot" w:pos="8494"/>
+            </w:tabs>
+            <w:rPr>
+              <w:rFonts w:eastAsiaTheme="minorEastAsia" w:cstheme="minorBidi"/>
+              <w:b w:val="0"/>
+              <w:bCs w:val="0"/>
+              <w:noProof/>
+              <w:sz w:val="24"/>
+              <w:szCs w:val="24"/>
+              <w:lang w:eastAsia="pt-PT"/>
+            </w:rPr>
+          </w:pPr>
+          <w:hyperlink w:anchor="_Toc161048539" w:history="1">
+            <w:r>
+              <w:rPr>
+                <w:rStyle w:val="Hiperligao"/>
+                <w:noProof/>
+                <w:lang w:val="en-US"/>
+              </w:rPr>
+              <w:t>Circuit 4180- Hidden shift: 80 qubits, hidden string = 1023</w:t>
+            </w:r>
+            <w:r>
+              <w:rPr>
+                <w:noProof/>
+                <w:webHidden/>
+              </w:rPr>
+              <w:tab/>
+            </w:r>
+            <w:r>
+              <w:rPr>
+                <w:noProof/>
+                <w:webHidden/>
+              </w:rPr>
+              <w:fldChar w:fldCharType="begin"/>
+            </w:r>
+            <w:r>
+              <w:rPr>
+                <w:noProof/>
+                <w:webHidden/>
+              </w:rPr>
+              <w:instrText xml:space="preserve"> PAGEREF _Toc161048539 \h </w:instrText>
+            </w:r>
+            <w:r>
+              <w:rPr>
+                <w:noProof/>
+                <w:webHidden/>
+              </w:rPr>
+            </w:r>
+            <w:r>
+              <w:rPr>
+                <w:noProof/>
+                <w:webHidden/>
+              </w:rPr>
+              <w:fldChar w:fldCharType="separate"/>
+            </w:r>
+            <w:r>
+              <w:rPr>
+                <w:noProof/>
+                <w:webHidden/>
+              </w:rPr>
+              <w:t>8</w:t>
+            </w:r>
+            <w:r>
+              <w:rPr>
+                <w:noProof/>
+                <w:webHidden/>
+              </w:rPr>
+              <w:fldChar w:fldCharType="end"/>
+            </w:r>
+          </w:hyperlink>
+        </w:p>
+        <w:p>
+          <w:pPr>
+            <w:pStyle w:val="ndice2"/>
+            <w:tabs>
+              <w:tab w:val="right" w:leader="dot" w:pos="8494"/>
+            </w:tabs>
+            <w:rPr>
+              <w:rFonts w:eastAsiaTheme="minorEastAsia" w:cstheme="minorBidi"/>
+              <w:b w:val="0"/>
+              <w:bCs w:val="0"/>
+              <w:noProof/>
+              <w:sz w:val="24"/>
+              <w:szCs w:val="24"/>
+              <w:lang w:eastAsia="pt-PT"/>
+            </w:rPr>
+          </w:pPr>
+          <w:hyperlink w:anchor="_Toc161048540" w:history="1">
+            <w:r>
+              <w:rPr>
+                <w:rStyle w:val="Hiperligao"/>
+                <w:noProof/>
+                <w:lang w:val="en-US"/>
+              </w:rPr>
               <w:t>Circuit 4190- Hidden shift: 90 qubits, hidden string = 1023</w:t>
             </w:r>
             <w:r>
@@ -1436,7 +1756,7 @@
                 <w:noProof/>
                 <w:webHidden/>
               </w:rPr>
-              <w:instrText xml:space="preserve"> PAGEREF _Toc160198009 \h </w:instrText>
+              <w:instrText xml:space="preserve"> PAGEREF _Toc161048540 \h </w:instrText>
             </w:r>
             <w:r>
               <w:rPr>
@@ -1456,7 +1776,7 @@
                 <w:noProof/>
                 <w:webHidden/>
               </w:rPr>
-              <w:t>8</w:t>
+              <w:t>9</w:t>
             </w:r>
             <w:r>
               <w:rPr>
@@ -1483,14 +1803,31 @@
               <w:lang w:eastAsia="pt-PT"/>
             </w:rPr>
           </w:pPr>
-          <w:hyperlink w:anchor="_Toc160198010" w:history="1">
+          <w:hyperlink w:anchor="_Toc161048541" w:history="1">
             <w:r>
               <w:rPr>
                 <w:rStyle w:val="Hiperligao"/>
                 <w:noProof/>
                 <w:lang w:val="en-US"/>
               </w:rPr>
-              <w:t>Class 300 – IQP Inversion test</w:t>
+              <w:t xml:space="preserve">Class 300 </w:t>
+            </w:r>
+            <w:r>
+              <w:rPr>
+                <w:rStyle w:val="Hiperligao"/>
+                <w:rFonts w:hint="eastAsia"/>
+                <w:noProof/>
+                <w:lang w:val="en-US"/>
+              </w:rPr>
+              <w:t>–</w:t>
+            </w:r>
+            <w:r>
+              <w:rPr>
+                <w:rStyle w:val="Hiperligao"/>
+                <w:noProof/>
+                <w:lang w:val="en-US"/>
+              </w:rPr>
+              <w:t xml:space="preserve"> IQP Inversion test</w:t>
             </w:r>
             <w:r>
               <w:rPr>
@@ -1511,7 +1848,7 @@
                 <w:noProof/>
                 <w:webHidden/>
               </w:rPr>
-              <w:instrText xml:space="preserve"> PAGEREF _Toc160198010 \h </w:instrText>
+              <w:instrText xml:space="preserve"> PAGEREF _Toc161048541 \h </w:instrText>
             </w:r>
             <w:r>
               <w:rPr>
@@ -1531,7 +1868,7 @@
                 <w:noProof/>
                 <w:webHidden/>
               </w:rPr>
-              <w:t>8</w:t>
+              <w:t>9</w:t>
             </w:r>
             <w:r>
               <w:rPr>
@@ -1558,7 +1895,7 @@
               <w:lang w:eastAsia="pt-PT"/>
             </w:rPr>
           </w:pPr>
-          <w:hyperlink w:anchor="_Toc160198011" w:history="1">
+          <w:hyperlink w:anchor="_Toc161048542" w:history="1">
             <w:r>
               <w:rPr>
                 <w:rStyle w:val="Hiperligao"/>
@@ -1586,7 +1923,7 @@
                 <w:noProof/>
                 <w:webHidden/>
               </w:rPr>
-              <w:instrText xml:space="preserve"> PAGEREF _Toc160198011 \h </w:instrText>
+              <w:instrText xml:space="preserve"> PAGEREF _Toc161048542 \h </w:instrText>
             </w:r>
             <w:r>
               <w:rPr>
@@ -1633,7 +1970,7 @@
               <w:lang w:eastAsia="pt-PT"/>
             </w:rPr>
           </w:pPr>
-          <w:hyperlink w:anchor="_Toc160198012" w:history="1">
+          <w:hyperlink w:anchor="_Toc161048543" w:history="1">
             <w:r>
               <w:rPr>
                 <w:rStyle w:val="Hiperligao"/>
@@ -1661,7 +1998,7 @@
                 <w:noProof/>
                 <w:webHidden/>
               </w:rPr>
-              <w:instrText xml:space="preserve"> PAGEREF _Toc160198012 \h </w:instrText>
+              <w:instrText xml:space="preserve"> PAGEREF _Toc161048543 \h </w:instrText>
             </w:r>
             <w:r>
               <w:rPr>
@@ -1708,7 +2045,7 @@
               <w:lang w:eastAsia="pt-PT"/>
             </w:rPr>
           </w:pPr>
-          <w:hyperlink w:anchor="_Toc160198013" w:history="1">
+          <w:hyperlink w:anchor="_Toc161048544" w:history="1">
             <w:r>
               <w:rPr>
                 <w:rStyle w:val="Hiperligao"/>
@@ -1736,7 +2073,7 @@
                 <w:noProof/>
                 <w:webHidden/>
               </w:rPr>
-              <w:instrText xml:space="preserve"> PAGEREF _Toc160198013 \h </w:instrText>
+              <w:instrText xml:space="preserve"> PAGEREF _Toc161048544 \h </w:instrText>
             </w:r>
             <w:r>
               <w:rPr>
@@ -1756,7 +2093,7 @@
                 <w:noProof/>
                 <w:webHidden/>
               </w:rPr>
-              <w:t>9</w:t>
+              <w:t>10</w:t>
             </w:r>
             <w:r>
               <w:rPr>
@@ -1783,14 +2120,31 @@
               <w:lang w:eastAsia="pt-PT"/>
             </w:rPr>
           </w:pPr>
-          <w:hyperlink w:anchor="_Toc160198014" w:history="1">
+          <w:hyperlink w:anchor="_Toc161048545" w:history="1">
             <w:r>
               <w:rPr>
                 <w:rStyle w:val="Hiperligao"/>
                 <w:noProof/>
                 <w:lang w:val="en-US"/>
               </w:rPr>
-              <w:t>Class 500 – Random Circuits</w:t>
+              <w:t xml:space="preserve">Class 500 </w:t>
+            </w:r>
+            <w:r>
+              <w:rPr>
+                <w:rStyle w:val="Hiperligao"/>
+                <w:rFonts w:hint="eastAsia"/>
+                <w:noProof/>
+                <w:lang w:val="en-US"/>
+              </w:rPr>
+              <w:t>–</w:t>
+            </w:r>
+            <w:r>
+              <w:rPr>
+                <w:rStyle w:val="Hiperligao"/>
+                <w:noProof/>
+                <w:lang w:val="en-US"/>
+              </w:rPr>
+              <w:t xml:space="preserve"> Random Circuits</w:t>
             </w:r>
             <w:r>
               <w:rPr>
@@ -1811,7 +2165,7 @@
                 <w:noProof/>
                 <w:webHidden/>
               </w:rPr>
-              <w:instrText xml:space="preserve"> PAGEREF _Toc160198014 \h </w:instrText>
+              <w:instrText xml:space="preserve"> PAGEREF _Toc161048545 \h </w:instrText>
             </w:r>
             <w:r>
               <w:rPr>
@@ -1831,7 +2185,7 @@
                 <w:noProof/>
                 <w:webHidden/>
               </w:rPr>
-              <w:t>9</w:t>
+              <w:t>10</w:t>
             </w:r>
             <w:r>
               <w:rPr>
@@ -1858,7 +2212,7 @@
               <w:lang w:eastAsia="pt-PT"/>
             </w:rPr>
           </w:pPr>
-          <w:hyperlink w:anchor="_Toc160198015" w:history="1">
+          <w:hyperlink w:anchor="_Toc161048546" w:history="1">
             <w:r>
               <w:rPr>
                 <w:rStyle w:val="Hiperligao"/>
@@ -1886,7 +2240,7 @@
                 <w:noProof/>
                 <w:webHidden/>
               </w:rPr>
-              <w:instrText xml:space="preserve"> PAGEREF _Toc160198015 \h </w:instrText>
+              <w:instrText xml:space="preserve"> PAGEREF _Toc161048546 \h </w:instrText>
             </w:r>
             <w:r>
               <w:rPr>
@@ -1933,7 +2287,7 @@
               <w:lang w:eastAsia="pt-PT"/>
             </w:rPr>
           </w:pPr>
-          <w:hyperlink w:anchor="_Toc160198016" w:history="1">
+          <w:hyperlink w:anchor="_Toc161048547" w:history="1">
             <w:r>
               <w:rPr>
                 <w:rStyle w:val="Hiperligao"/>
@@ -1961,7 +2315,7 @@
                 <w:noProof/>
                 <w:webHidden/>
               </w:rPr>
-              <w:instrText xml:space="preserve"> PAGEREF _Toc160198016 \h </w:instrText>
+              <w:instrText xml:space="preserve"> PAGEREF _Toc161048547 \h </w:instrText>
             </w:r>
             <w:r>
               <w:rPr>
@@ -1981,7 +2335,7 @@
                 <w:noProof/>
                 <w:webHidden/>
               </w:rPr>
-              <w:t>10</w:t>
+              <w:t>11</w:t>
             </w:r>
             <w:r>
               <w:rPr>
@@ -2008,7 +2362,7 @@
               <w:lang w:eastAsia="pt-PT"/>
             </w:rPr>
           </w:pPr>
-          <w:hyperlink w:anchor="_Toc160198017" w:history="1">
+          <w:hyperlink w:anchor="_Toc161048548" w:history="1">
             <w:r>
               <w:rPr>
                 <w:rStyle w:val="Hiperligao"/>
@@ -2036,7 +2390,7 @@
                 <w:noProof/>
                 <w:webHidden/>
               </w:rPr>
-              <w:instrText xml:space="preserve"> PAGEREF _Toc160198017 \h </w:instrText>
+              <w:instrText xml:space="preserve"> PAGEREF _Toc161048548 \h </w:instrText>
             </w:r>
             <w:r>
               <w:rPr>
@@ -2056,7 +2410,7 @@
                 <w:noProof/>
                 <w:webHidden/>
               </w:rPr>
-              <w:t>10</w:t>
+              <w:t>11</w:t>
             </w:r>
             <w:r>
               <w:rPr>
@@ -2093,7 +2447,7 @@
           <w:lang w:val="en-US"/>
         </w:rPr>
       </w:pPr>
-      <w:bookmarkStart w:id="1" w:name="_Toc160197994"/>
+      <w:bookmarkStart w:id="1" w:name="_Toc161048521"/>
       <w:r>
         <w:rPr>
           <w:lang w:val="en-US"/>
@@ -2136,21 +2490,7 @@
         <w:rPr>
           <w:lang w:val="en-US"/>
         </w:rPr>
-        <w:t xml:space="preserve"> ansatz for variational circuits. It is obtained with the </w:t>
-      </w:r>
-      <w:proofErr w:type="spellStart"/>
-      <w:r>
-        <w:rPr>
-          <w:lang w:val="en-US"/>
-        </w:rPr>
-        <w:t>Qiskit</w:t>
-      </w:r>
-      <w:proofErr w:type="spellEnd"/>
-      <w:r>
-        <w:rPr>
-          <w:lang w:val="en-US"/>
-        </w:rPr>
-        <w:t xml:space="preserve"> method:</w:t>
+        <w:t xml:space="preserve"> ansatz for variational circuits. It is obtained with the Qiskit method:</w:t>
       </w:r>
     </w:p>
     <w:p>
@@ -2176,27 +2516,7 @@
           <w:szCs w:val="22"/>
           <w:lang w:val="en-US"/>
         </w:rPr>
-        <w:t>EfficientSU2(</w:t>
-      </w:r>
-      <w:proofErr w:type="spellStart"/>
-      <w:r>
-        <w:rPr>
-          <w:rFonts w:ascii="Consolas" w:hAnsi="Consolas" w:cs="Consolas"/>
-          <w:sz w:val="22"/>
-          <w:szCs w:val="22"/>
-          <w:lang w:val="en-US"/>
-        </w:rPr>
-        <w:t>num_qubits</w:t>
-      </w:r>
-      <w:proofErr w:type="spellEnd"/>
-      <w:r>
-        <w:rPr>
-          <w:rFonts w:ascii="Consolas" w:hAnsi="Consolas" w:cs="Consolas"/>
-          <w:sz w:val="22"/>
-          <w:szCs w:val="22"/>
-          <w:lang w:val="en-US"/>
-        </w:rPr>
-        <w:t>, entanglement='linear', reps=reps)</w:t>
+        <w:t>EfficientSU2(num_qubits, entanglement='linear', reps=reps)</w:t>
       </w:r>
     </w:p>
     <w:p>
@@ -2233,7 +2553,7 @@
           <w:lang w:val="en-US"/>
         </w:rPr>
       </w:pPr>
-      <w:bookmarkStart w:id="2" w:name="_Toc160197995"/>
+      <w:bookmarkStart w:id="2" w:name="_Toc161048522"/>
       <w:r>
         <w:rPr>
           <w:lang w:val="en-US"/>
@@ -3086,7 +3406,7 @@
           <w:lang w:val="en-US"/>
         </w:rPr>
       </w:pPr>
-      <w:bookmarkStart w:id="3" w:name="_Toc160197996"/>
+      <w:bookmarkStart w:id="3" w:name="_Toc161048523"/>
       <w:r>
         <w:rPr>
           <w:lang w:val="en-US"/>
@@ -3105,7 +3425,6 @@
         </w:rPr>
         <w:t xml:space="preserve">: 3 qubits, 2 </w:t>
       </w:r>
-      <w:proofErr w:type="gramStart"/>
       <w:r>
         <w:rPr>
           <w:lang w:val="en-US"/>
@@ -3113,7 +3432,6 @@
         <w:t>rep</w:t>
       </w:r>
       <w:bookmarkEnd w:id="3"/>
-      <w:proofErr w:type="gramEnd"/>
     </w:p>
     <w:p>
       <w:pPr>
@@ -3134,7 +3452,6 @@
           <w:noProof/>
           <w:lang w:val="en-US"/>
         </w:rPr>
-        <w:lastRenderedPageBreak/>
         <w:drawing>
           <wp:inline distT="0" distB="0" distL="0" distR="0" wp14:anchorId="172649A8" wp14:editId="32E460B6">
             <wp:extent cx="3305907" cy="955930"/>
@@ -3854,7 +4171,7 @@
           <w:lang w:val="en-US"/>
         </w:rPr>
       </w:pPr>
-      <w:bookmarkStart w:id="4" w:name="_Toc160197997"/>
+      <w:bookmarkStart w:id="4" w:name="_Toc161048524"/>
       <w:r>
         <w:rPr>
           <w:lang w:val="en-US"/>
@@ -4164,6 +4481,7 @@
               <w:rPr>
                 <w:lang w:val="en-US"/>
               </w:rPr>
+              <w:lastRenderedPageBreak/>
               <w:t>Available Files</w:t>
             </w:r>
           </w:p>
@@ -4619,7 +4937,7 @@
           <w:lang w:val="en-US"/>
         </w:rPr>
       </w:pPr>
-      <w:bookmarkStart w:id="5" w:name="_Toc160197998"/>
+      <w:bookmarkStart w:id="5" w:name="_Toc161048525"/>
       <w:r>
         <w:rPr>
           <w:lang w:val="en-US"/>
@@ -5380,7 +5698,7 @@
           <w:lang w:val="en-US"/>
         </w:rPr>
       </w:pPr>
-      <w:bookmarkStart w:id="6" w:name="_Toc160197999"/>
+      <w:bookmarkStart w:id="6" w:name="_Toc161048526"/>
       <w:r>
         <w:rPr>
           <w:lang w:val="en-US"/>
@@ -5432,6 +5750,7 @@
           <w:noProof/>
           <w:lang w:val="en-US"/>
         </w:rPr>
+        <w:lastRenderedPageBreak/>
         <w:drawing>
           <wp:inline distT="0" distB="0" distL="0" distR="0" wp14:anchorId="0A6B163D" wp14:editId="4940D842">
             <wp:extent cx="3203597" cy="1911836"/>
@@ -5712,7 +6031,6 @@
               <w:rPr>
                 <w:lang w:val="en-US"/>
               </w:rPr>
-              <w:lastRenderedPageBreak/>
               <w:t>Available Files</w:t>
             </w:r>
           </w:p>
@@ -5838,7 +6156,7 @@
           <w:lang w:val="en-US"/>
         </w:rPr>
       </w:pPr>
-      <w:bookmarkStart w:id="7" w:name="_Toc160198000"/>
+      <w:bookmarkStart w:id="7" w:name="_Toc161048527"/>
       <w:r>
         <w:rPr>
           <w:lang w:val="en-US"/>
@@ -5855,17 +6173,9 @@
         <w:rPr>
           <w:lang w:val="en-US"/>
         </w:rPr>
-        <w:t xml:space="preserve">: 6 qubits, 2 </w:t>
-      </w:r>
-      <w:proofErr w:type="gramStart"/>
-      <w:r>
-        <w:rPr>
-          <w:lang w:val="en-US"/>
-        </w:rPr>
-        <w:t>rep</w:t>
+        <w:t>: 6 qubits, 2 rep</w:t>
       </w:r>
       <w:bookmarkEnd w:id="7"/>
-      <w:proofErr w:type="gramEnd"/>
     </w:p>
     <w:p>
       <w:pPr>
@@ -6277,7 +6587,7 @@
           <w:lang w:val="en-US"/>
         </w:rPr>
       </w:pPr>
-      <w:bookmarkStart w:id="8" w:name="_Toc160198001"/>
+      <w:bookmarkStart w:id="8" w:name="_Toc161048528"/>
       <w:r>
         <w:rPr>
           <w:lang w:val="en-US"/>
@@ -6318,17 +6628,9 @@
         <w:rPr>
           <w:lang w:val="en-US"/>
         </w:rPr>
-        <w:t xml:space="preserve"> </w:t>
-      </w:r>
-      <w:proofErr w:type="gramStart"/>
-      <w:r>
-        <w:rPr>
-          <w:lang w:val="en-US"/>
-        </w:rPr>
-        <w:t>rep</w:t>
+        <w:t xml:space="preserve"> rep</w:t>
       </w:r>
       <w:bookmarkEnd w:id="8"/>
-      <w:proofErr w:type="gramEnd"/>
     </w:p>
     <w:p>
       <w:pPr>
@@ -6349,6 +6651,7 @@
           <w:noProof/>
           <w:lang w:val="en-US"/>
         </w:rPr>
+        <w:lastRenderedPageBreak/>
         <w:drawing>
           <wp:inline distT="0" distB="0" distL="0" distR="0" wp14:anchorId="1820B6E2" wp14:editId="3A14BFB0">
             <wp:extent cx="4322618" cy="2808888"/>
@@ -6621,7 +6924,6 @@
               <w:rPr>
                 <w:lang w:val="en-US"/>
               </w:rPr>
-              <w:lastRenderedPageBreak/>
               <w:t>Available Files</w:t>
             </w:r>
           </w:p>
@@ -7165,7 +7467,7 @@
           <w:lang w:val="en-US"/>
         </w:rPr>
       </w:pPr>
-      <w:bookmarkStart w:id="9" w:name="_Toc160198002"/>
+      <w:bookmarkStart w:id="9" w:name="_Toc161048529"/>
       <w:r>
         <w:rPr>
           <w:lang w:val="en-US"/>
@@ -7291,7 +7593,7 @@
           <w:lang w:val="en-US"/>
         </w:rPr>
       </w:pPr>
-      <w:bookmarkStart w:id="10" w:name="_Toc160198003"/>
+      <w:bookmarkStart w:id="10" w:name="_Toc161048530"/>
       <w:r>
         <w:rPr>
           <w:lang w:val="en-US"/>
@@ -7738,7 +8040,7 @@
           <w:lang w:val="en-US"/>
         </w:rPr>
       </w:pPr>
-      <w:bookmarkStart w:id="11" w:name="_Toc160198004"/>
+      <w:bookmarkStart w:id="11" w:name="_Toc161048531"/>
       <w:r>
         <w:rPr>
           <w:lang w:val="en-US"/>
@@ -8255,13 +8557,14 @@
           <w:lang w:val="en-US"/>
         </w:rPr>
       </w:pPr>
-      <w:bookmarkStart w:id="12" w:name="_Toc160198005"/>
+      <w:bookmarkStart w:id="12" w:name="_Toc161048532"/>
       <w:r>
         <w:rPr>
           <w:lang w:val="en-US"/>
         </w:rPr>
         <w:t>Circuit 4110- Hidden shift: 10 qubits, hidden string = 1023</w:t>
       </w:r>
+      <w:bookmarkEnd w:id="12"/>
     </w:p>
     <w:p>
       <w:pPr>
@@ -8615,12 +8918,14 @@
           <w:lang w:val="en-US"/>
         </w:rPr>
       </w:pPr>
+      <w:bookmarkStart w:id="13" w:name="_Toc161048533"/>
       <w:r>
         <w:rPr>
           <w:lang w:val="en-US"/>
         </w:rPr>
         <w:t>Circuit 4120- Hidden shift: 20 qubits, hidden string = 1023</w:t>
       </w:r>
+      <w:bookmarkEnd w:id="13"/>
     </w:p>
     <w:p>
       <w:pPr>
@@ -8974,12 +9279,14 @@
           <w:lang w:val="en-US"/>
         </w:rPr>
       </w:pPr>
+      <w:bookmarkStart w:id="14" w:name="_Toc161048534"/>
       <w:r>
         <w:rPr>
           <w:lang w:val="en-US"/>
         </w:rPr>
         <w:t>Circuit 4130- Hidden shift: 30 qubits, hidden string = 1023</w:t>
       </w:r>
+      <w:bookmarkEnd w:id="14"/>
     </w:p>
     <w:p>
       <w:pPr>
@@ -9333,12 +9640,14 @@
           <w:lang w:val="en-US"/>
         </w:rPr>
       </w:pPr>
+      <w:bookmarkStart w:id="15" w:name="_Toc161048535"/>
       <w:r>
         <w:rPr>
           <w:lang w:val="en-US"/>
         </w:rPr>
         <w:t>Circuit 4140- Hidden shift: 40 qubits, hidden string = 1023</w:t>
       </w:r>
+      <w:bookmarkEnd w:id="15"/>
     </w:p>
     <w:p>
       <w:pPr>
@@ -9734,13 +10043,14 @@
           <w:lang w:val="en-US"/>
         </w:rPr>
       </w:pPr>
+      <w:bookmarkStart w:id="16" w:name="_Toc161048536"/>
       <w:r>
         <w:rPr>
           <w:lang w:val="en-US"/>
         </w:rPr>
         <w:t>Circuit 4150- Hidden shift: 50 qubits, hidden string = 1023</w:t>
       </w:r>
-      <w:bookmarkEnd w:id="12"/>
+      <w:bookmarkEnd w:id="16"/>
     </w:p>
     <w:p>
       <w:pPr>
@@ -10094,14 +10404,14 @@
           <w:lang w:val="en-US"/>
         </w:rPr>
       </w:pPr>
-      <w:bookmarkStart w:id="13" w:name="_Toc160198006"/>
+      <w:bookmarkStart w:id="17" w:name="_Toc161048537"/>
       <w:r>
         <w:rPr>
           <w:lang w:val="en-US"/>
         </w:rPr>
         <w:t>Circuit 4160- Hidden shift: 60 qubits, hidden string = 1023</w:t>
       </w:r>
-      <w:bookmarkEnd w:id="13"/>
+      <w:bookmarkEnd w:id="17"/>
     </w:p>
     <w:p>
       <w:pPr>
@@ -10489,14 +10799,14 @@
           <w:lang w:val="en-US"/>
         </w:rPr>
       </w:pPr>
-      <w:bookmarkStart w:id="14" w:name="_Toc160198007"/>
+      <w:bookmarkStart w:id="18" w:name="_Toc161048538"/>
       <w:r>
         <w:rPr>
           <w:lang w:val="en-US"/>
         </w:rPr>
         <w:t>Circuit 4170- Hidden shift: 70 qubits, hidden string = 1023</w:t>
       </w:r>
-      <w:bookmarkEnd w:id="14"/>
+      <w:bookmarkEnd w:id="18"/>
     </w:p>
     <w:p>
       <w:pPr>
@@ -10891,14 +11201,14 @@
           <w:lang w:val="en-US"/>
         </w:rPr>
       </w:pPr>
-      <w:bookmarkStart w:id="15" w:name="_Toc160198008"/>
+      <w:bookmarkStart w:id="19" w:name="_Toc161048539"/>
       <w:r>
         <w:rPr>
           <w:lang w:val="en-US"/>
         </w:rPr>
         <w:t>Circuit 4180- Hidden shift: 80 qubits, hidden string = 1023</w:t>
       </w:r>
-      <w:bookmarkEnd w:id="15"/>
+      <w:bookmarkEnd w:id="19"/>
     </w:p>
     <w:p>
       <w:pPr>
@@ -10941,6 +11251,7 @@
           <w:lang w:val="en-US" w:eastAsia="en-US"/>
           <w14:ligatures w14:val="standardContextual"/>
         </w:rPr>
+        <w:lastRenderedPageBreak/>
         <w:t>paths</w:t>
       </w:r>
       <w:r>
@@ -11293,14 +11604,14 @@
           <w:lang w:val="en-US"/>
         </w:rPr>
       </w:pPr>
-      <w:bookmarkStart w:id="16" w:name="_Toc160198009"/>
+      <w:bookmarkStart w:id="20" w:name="_Toc161048540"/>
       <w:r>
         <w:rPr>
           <w:lang w:val="en-US"/>
         </w:rPr>
         <w:t>Circuit 4190- Hidden shift: 90 qubits, hidden string = 1023</w:t>
       </w:r>
-      <w:bookmarkEnd w:id="16"/>
+      <w:bookmarkEnd w:id="20"/>
     </w:p>
     <w:p>
       <w:pPr>
@@ -11688,7 +11999,7 @@
           <w:lang w:val="en-US"/>
         </w:rPr>
       </w:pPr>
-      <w:bookmarkStart w:id="17" w:name="_Toc160198010"/>
+      <w:bookmarkStart w:id="21" w:name="_Toc161048541"/>
       <w:r>
         <w:rPr>
           <w:lang w:val="en-US"/>
@@ -11713,7 +12024,7 @@
         </w:rPr>
         <w:t>IQP Inversion test</w:t>
       </w:r>
-      <w:bookmarkEnd w:id="17"/>
+      <w:bookmarkEnd w:id="21"/>
     </w:p>
     <w:p>
       <w:pPr>
@@ -11738,7 +12049,6 @@
         <w:rPr>
           <w:lang w:val="en-US"/>
         </w:rPr>
-        <w:lastRenderedPageBreak/>
         <w:t>The probability of P(|0&gt;</w:t>
       </w:r>
       <w:r>
@@ -11769,14 +12079,14 @@
           <w:lang w:val="en-US"/>
         </w:rPr>
       </w:pPr>
-      <w:bookmarkStart w:id="18" w:name="_Toc160198011"/>
+      <w:bookmarkStart w:id="22" w:name="_Toc161048542"/>
       <w:r>
         <w:rPr>
           <w:lang w:val="en-US"/>
         </w:rPr>
         <w:t>Circuit 305- IQP: 5 qubits</w:t>
       </w:r>
-      <w:bookmarkEnd w:id="18"/>
+      <w:bookmarkEnd w:id="22"/>
     </w:p>
     <w:p>
       <w:pPr>
@@ -12236,14 +12546,14 @@
           <w:lang w:val="en-US"/>
         </w:rPr>
       </w:pPr>
-      <w:bookmarkStart w:id="19" w:name="_Toc160198012"/>
+      <w:bookmarkStart w:id="23" w:name="_Toc161048543"/>
       <w:r>
         <w:rPr>
           <w:lang w:val="en-US"/>
         </w:rPr>
         <w:t>Circuit 315- IQP: 15 qubits</w:t>
       </w:r>
-      <w:bookmarkEnd w:id="19"/>
+      <w:bookmarkEnd w:id="23"/>
     </w:p>
     <w:p>
       <w:pPr>
@@ -12703,14 +13013,14 @@
           <w:lang w:val="en-US"/>
         </w:rPr>
       </w:pPr>
-      <w:bookmarkStart w:id="20" w:name="_Toc160198013"/>
+      <w:bookmarkStart w:id="24" w:name="_Toc161048544"/>
       <w:r>
         <w:rPr>
           <w:lang w:val="en-US"/>
         </w:rPr>
         <w:t>Circuit 325- IQP: 25 qubits</w:t>
       </w:r>
-      <w:bookmarkEnd w:id="20"/>
+      <w:bookmarkEnd w:id="24"/>
     </w:p>
     <w:p>
       <w:pPr>
@@ -13244,7 +13554,7 @@
           <w:lang w:val="en-US"/>
         </w:rPr>
       </w:pPr>
-      <w:bookmarkStart w:id="21" w:name="_Toc160198014"/>
+      <w:bookmarkStart w:id="25" w:name="_Toc161048545"/>
       <w:r>
         <w:rPr>
           <w:lang w:val="en-US"/>
@@ -13269,7 +13579,7 @@
         </w:rPr>
         <w:t>Random Circuits</w:t>
       </w:r>
-      <w:bookmarkEnd w:id="21"/>
+      <w:bookmarkEnd w:id="25"/>
     </w:p>
     <w:p>
       <w:pPr>
@@ -13358,28 +13668,14 @@
           <w:lang w:val="en-US"/>
         </w:rPr>
       </w:pPr>
-      <w:bookmarkStart w:id="22" w:name="_Toc160198015"/>
-      <w:r>
-        <w:rPr>
-          <w:lang w:val="en-US"/>
-        </w:rPr>
-        <w:t xml:space="preserve">Circuit 508- Random: 8 qubits, </w:t>
-      </w:r>
-      <w:proofErr w:type="spellStart"/>
-      <w:r>
-        <w:rPr>
-          <w:lang w:val="en-US"/>
-        </w:rPr>
-        <w:t>nCycles</w:t>
-      </w:r>
-      <w:proofErr w:type="spellEnd"/>
-      <w:r>
-        <w:rPr>
-          <w:lang w:val="en-US"/>
-        </w:rPr>
-        <w:t xml:space="preserve"> = 6</w:t>
-      </w:r>
-      <w:bookmarkEnd w:id="22"/>
+      <w:bookmarkStart w:id="26" w:name="_Toc161048546"/>
+      <w:r>
+        <w:rPr>
+          <w:lang w:val="en-US"/>
+        </w:rPr>
+        <w:t>Circuit 508- Random: 8 qubits, nCycles = 6</w:t>
+      </w:r>
+      <w:bookmarkEnd w:id="26"/>
     </w:p>
     <w:p>
       <w:pPr>
@@ -13946,40 +14242,1186 @@
     </w:p>
     <w:p>
       <w:pPr>
-        <w:rPr>
-          <w:lang w:val="en-US"/>
-        </w:rPr>
-      </w:pPr>
-    </w:p>
-    <w:p>
-      <w:pPr>
         <w:pStyle w:val="Ttulo2"/>
         <w:rPr>
           <w:lang w:val="en-US"/>
         </w:rPr>
       </w:pPr>
-      <w:bookmarkStart w:id="23" w:name="_Toc160198016"/>
-      <w:r>
-        <w:rPr>
-          <w:lang w:val="en-US"/>
-        </w:rPr>
-        <w:t xml:space="preserve">Circuit 516 - Random: 16 qubits, </w:t>
-      </w:r>
-      <w:proofErr w:type="spellStart"/>
-      <w:r>
-        <w:rPr>
-          <w:lang w:val="en-US"/>
-        </w:rPr>
-        <w:t>nCycles</w:t>
-      </w:r>
-      <w:proofErr w:type="spellEnd"/>
-      <w:r>
-        <w:rPr>
-          <w:lang w:val="en-US"/>
-        </w:rPr>
-        <w:t xml:space="preserve"> = 12</w:t>
-      </w:r>
-      <w:bookmarkEnd w:id="23"/>
+      <w:r>
+        <w:rPr>
+          <w:lang w:val="en-US"/>
+        </w:rPr>
+        <w:t>Circuit 5</w:t>
+      </w:r>
+      <w:r>
+        <w:rPr>
+          <w:lang w:val="en-US"/>
+        </w:rPr>
+        <w:t>1</w:t>
+      </w:r>
+      <w:r>
+        <w:rPr>
+          <w:lang w:val="en-US"/>
+        </w:rPr>
+        <w:t xml:space="preserve">0- Random: </w:t>
+      </w:r>
+      <w:r>
+        <w:rPr>
+          <w:lang w:val="en-US"/>
+        </w:rPr>
+        <w:t>10</w:t>
+      </w:r>
+      <w:r>
+        <w:rPr>
+          <w:lang w:val="en-US"/>
+        </w:rPr>
+        <w:t xml:space="preserve"> qubits, nCycles = </w:t>
+      </w:r>
+      <w:r>
+        <w:rPr>
+          <w:lang w:val="en-US"/>
+        </w:rPr>
+        <w:t>7</w:t>
+      </w:r>
+    </w:p>
+    <w:p>
+      <w:pPr>
+        <w:rPr>
+          <w:lang w:val="en-US"/>
+        </w:rPr>
+      </w:pPr>
+    </w:p>
+    <w:p>
+      <w:pPr>
+        <w:rPr>
+          <w:lang w:val="en-US"/>
+        </w:rPr>
+      </w:pPr>
+      <w:r>
+        <w:rPr>
+          <w:lang w:val="en-US"/>
+        </w:rPr>
+        <w:t>13</w:t>
+      </w:r>
+      <w:r>
+        <w:rPr>
+          <w:lang w:val="en-US"/>
+        </w:rPr>
+        <w:t xml:space="preserve"> layers</w:t>
+      </w:r>
+    </w:p>
+    <w:p>
+      <w:pPr>
+        <w:pStyle w:val="HTMLpr-formatado"/>
+        <w:shd w:val="clear" w:color="auto" w:fill="FFFFFF"/>
+        <w:wordWrap w:val="0"/>
+        <w:textAlignment w:val="baseline"/>
+        <w:rPr>
+          <w:color w:val="000000"/>
+          <w:sz w:val="21"/>
+          <w:szCs w:val="21"/>
+        </w:rPr>
+      </w:pPr>
+      <w:r>
+        <w:rPr>
+          <w:rFonts w:asciiTheme="minorHAnsi" w:eastAsiaTheme="minorHAnsi" w:hAnsiTheme="minorHAnsi" w:cstheme="minorBidi"/>
+          <w:kern w:val="2"/>
+          <w:sz w:val="24"/>
+          <w:szCs w:val="24"/>
+          <w:lang w:val="en-US" w:eastAsia="en-US"/>
+          <w14:ligatures w14:val="standardContextual"/>
+        </w:rPr>
+        <w:t>paths</w:t>
+      </w:r>
+      <w:r>
+        <w:rPr>
+          <w:lang w:val="en-US"/>
+        </w:rPr>
+        <w:t xml:space="preserve"> = </w:t>
+      </w:r>
+      <m:oMath>
+        <m:sSup>
+          <m:sSupPr>
+            <m:ctrlPr>
+              <w:rPr>
+                <w:rFonts w:ascii="Cambria Math" w:eastAsiaTheme="minorHAnsi" w:hAnsi="Cambria Math" w:cstheme="minorBidi"/>
+                <w:i/>
+                <w:kern w:val="2"/>
+                <w:sz w:val="24"/>
+                <w:szCs w:val="24"/>
+                <w:lang w:val="en-US" w:eastAsia="en-US"/>
+                <w14:ligatures w14:val="standardContextual"/>
+              </w:rPr>
+            </m:ctrlPr>
+          </m:sSupPr>
+          <m:e>
+            <m:r>
+              <w:rPr>
+                <w:rFonts w:ascii="Cambria Math" w:hAnsi="Cambria Math"/>
+                <w:lang w:val="en-US"/>
+              </w:rPr>
+              <m:t>2</m:t>
+            </m:r>
+          </m:e>
+          <m:sup>
+            <m:d>
+              <m:dPr>
+                <m:ctrlPr>
+                  <w:rPr>
+                    <w:rFonts w:ascii="Cambria Math" w:eastAsiaTheme="minorHAnsi" w:hAnsi="Cambria Math" w:cstheme="minorBidi"/>
+                    <w:i/>
+                    <w:kern w:val="2"/>
+                    <w:sz w:val="24"/>
+                    <w:szCs w:val="24"/>
+                    <w:lang w:val="en-US" w:eastAsia="en-US"/>
+                    <w14:ligatures w14:val="standardContextual"/>
+                  </w:rPr>
+                </m:ctrlPr>
+              </m:dPr>
+              <m:e>
+                <m:r>
+                  <w:rPr>
+                    <w:rFonts w:ascii="Cambria Math" w:hAnsi="Cambria Math"/>
+                    <w:lang w:val="en-US"/>
+                  </w:rPr>
+                  <m:t>10</m:t>
+                </m:r>
+                <m:r>
+                  <w:rPr>
+                    <w:rFonts w:ascii="Cambria Math" w:hAnsi="Cambria Math"/>
+                    <w:lang w:val="en-US"/>
+                  </w:rPr>
+                  <m:t>*</m:t>
+                </m:r>
+                <m:d>
+                  <m:dPr>
+                    <m:ctrlPr>
+                      <w:rPr>
+                        <w:rFonts w:ascii="Cambria Math" w:eastAsiaTheme="minorHAnsi" w:hAnsi="Cambria Math" w:cstheme="minorBidi"/>
+                        <w:i/>
+                        <w:kern w:val="2"/>
+                        <w:sz w:val="24"/>
+                        <w:szCs w:val="24"/>
+                        <w:lang w:val="en-US" w:eastAsia="en-US"/>
+                        <w14:ligatures w14:val="standardContextual"/>
+                      </w:rPr>
+                    </m:ctrlPr>
+                  </m:dPr>
+                  <m:e>
+                    <m:r>
+                      <w:rPr>
+                        <w:rFonts w:ascii="Cambria Math" w:hAnsi="Cambria Math"/>
+                        <w:lang w:val="en-US"/>
+                      </w:rPr>
+                      <m:t>13</m:t>
+                    </m:r>
+                    <m:r>
+                      <w:rPr>
+                        <w:rFonts w:ascii="Cambria Math" w:hAnsi="Cambria Math"/>
+                        <w:lang w:val="en-US"/>
+                      </w:rPr>
+                      <m:t>-1</m:t>
+                    </m:r>
+                  </m:e>
+                </m:d>
+              </m:e>
+            </m:d>
+          </m:sup>
+        </m:sSup>
+        <m:r>
+          <w:rPr>
+            <w:rFonts w:ascii="Cambria Math" w:hAnsi="Cambria Math"/>
+            <w:lang w:val="en-US"/>
+          </w:rPr>
+          <m:t>=</m:t>
+        </m:r>
+        <m:sSup>
+          <m:sSupPr>
+            <m:ctrlPr>
+              <w:rPr>
+                <w:rFonts w:ascii="Cambria Math" w:eastAsiaTheme="minorHAnsi" w:hAnsi="Cambria Math" w:cstheme="minorBidi"/>
+                <w:i/>
+                <w:kern w:val="2"/>
+                <w:sz w:val="24"/>
+                <w:szCs w:val="24"/>
+                <w:lang w:val="en-US" w:eastAsia="en-US"/>
+                <w14:ligatures w14:val="standardContextual"/>
+              </w:rPr>
+            </m:ctrlPr>
+          </m:sSupPr>
+          <m:e>
+            <m:r>
+              <w:rPr>
+                <w:rFonts w:ascii="Cambria Math" w:hAnsi="Cambria Math"/>
+                <w:lang w:val="en-US"/>
+              </w:rPr>
+              <m:t>2</m:t>
+            </m:r>
+          </m:e>
+          <m:sup>
+            <m:r>
+              <w:rPr>
+                <w:rFonts w:ascii="Cambria Math" w:hAnsi="Cambria Math"/>
+                <w:lang w:val="en-US"/>
+              </w:rPr>
+              <m:t>120</m:t>
+            </m:r>
+          </m:sup>
+        </m:sSup>
+      </m:oMath>
+    </w:p>
+    <w:p>
+      <w:pPr>
+        <w:pStyle w:val="HTMLpr-formatado"/>
+        <w:shd w:val="clear" w:color="auto" w:fill="FFFFFF"/>
+        <w:wordWrap w:val="0"/>
+        <w:textAlignment w:val="baseline"/>
+        <w:rPr>
+          <w:color w:val="000000"/>
+          <w:sz w:val="21"/>
+          <w:szCs w:val="21"/>
+        </w:rPr>
+      </w:pPr>
+      <m:oMath>
+        <m:d>
+          <m:dPr>
+            <m:begChr m:val="〈"/>
+            <m:endChr m:val="〉"/>
+            <m:ctrlPr>
+              <w:rPr>
+                <w:rFonts w:ascii="Cambria Math" w:eastAsiaTheme="minorHAnsi" w:hAnsi="Cambria Math" w:cstheme="minorBidi"/>
+                <w:i/>
+                <w:kern w:val="2"/>
+                <w:sz w:val="24"/>
+                <w:szCs w:val="24"/>
+                <w:lang w:val="en-US" w:eastAsia="en-US"/>
+                <w14:ligatures w14:val="standardContextual"/>
+              </w:rPr>
+            </m:ctrlPr>
+          </m:dPr>
+          <m:e>
+            <m:r>
+              <w:rPr>
+                <w:rFonts w:ascii="Cambria Math" w:hAnsi="Cambria Math"/>
+                <w:lang w:val="en-US"/>
+              </w:rPr>
+              <m:t>0|U|0</m:t>
+            </m:r>
+          </m:e>
+        </m:d>
+        <m:r>
+          <w:rPr>
+            <w:rFonts w:ascii="Cambria Math" w:hAnsi="Cambria Math"/>
+            <w:lang w:val="en-US"/>
+          </w:rPr>
+          <m:t>=</m:t>
+        </m:r>
+      </m:oMath>
+      <w:r>
+        <w:rPr>
+          <w:color w:val="000000"/>
+          <w:sz w:val="21"/>
+          <w:szCs w:val="21"/>
+        </w:rPr>
+        <w:t xml:space="preserve"> -</w:t>
+      </w:r>
+      <w:r>
+        <w:rPr>
+          <w:color w:val="000000"/>
+          <w:sz w:val="21"/>
+          <w:szCs w:val="21"/>
+        </w:rPr>
+        <w:t>0.02209709+0.05334709j</w:t>
+      </w:r>
+    </w:p>
+    <w:p>
+      <w:pPr>
+        <w:pStyle w:val="HTMLpr-formatado"/>
+        <w:shd w:val="clear" w:color="auto" w:fill="FFFFFF"/>
+        <w:wordWrap w:val="0"/>
+        <w:textAlignment w:val="baseline"/>
+        <w:rPr>
+          <w:color w:val="000000"/>
+          <w:sz w:val="21"/>
+          <w:szCs w:val="21"/>
+        </w:rPr>
+      </w:pPr>
+    </w:p>
+    <w:p>
+      <w:pPr>
+        <w:rPr>
+          <w:lang w:val="en-US"/>
+        </w:rPr>
+      </w:pPr>
+    </w:p>
+    <w:tbl>
+      <w:tblPr>
+        <w:tblStyle w:val="TabelacomGrelha"/>
+        <w:tblW w:w="0" w:type="auto"/>
+        <w:tblLook w:val="04A0" w:firstRow="1" w:lastRow="0" w:firstColumn="1" w:lastColumn="0" w:noHBand="0" w:noVBand="1"/>
+      </w:tblPr>
+      <w:tblGrid>
+        <w:gridCol w:w="4285"/>
+        <w:gridCol w:w="4209"/>
+      </w:tblGrid>
+      <w:tr>
+        <w:trPr>
+          <w:cantSplit/>
+          <w:tblHeader/>
+        </w:trPr>
+        <w:tc>
+          <w:tcPr>
+            <w:tcW w:w="8494" w:type="dxa"/>
+            <w:gridSpan w:val="2"/>
+            <w:shd w:val="clear" w:color="auto" w:fill="D9D9D9" w:themeFill="background1" w:themeFillShade="D9"/>
+          </w:tcPr>
+          <w:p>
+            <w:pPr>
+              <w:jc w:val="center"/>
+              <w:rPr>
+                <w:lang w:val="en-US"/>
+              </w:rPr>
+            </w:pPr>
+            <w:r>
+              <w:rPr>
+                <w:lang w:val="en-US"/>
+              </w:rPr>
+              <w:lastRenderedPageBreak/>
+              <w:t>Available Files</w:t>
+            </w:r>
+          </w:p>
+        </w:tc>
+      </w:tr>
+      <w:tr>
+        <w:trPr>
+          <w:cantSplit/>
+          <w:tblHeader/>
+        </w:trPr>
+        <w:tc>
+          <w:tcPr>
+            <w:tcW w:w="4285" w:type="dxa"/>
+          </w:tcPr>
+          <w:p>
+            <w:pPr>
+              <w:rPr>
+                <w:rFonts w:ascii="Consolas" w:hAnsi="Consolas" w:cs="Consolas"/>
+                <w:sz w:val="20"/>
+                <w:szCs w:val="20"/>
+                <w:lang w:val="en-US"/>
+              </w:rPr>
+            </w:pPr>
+            <w:r>
+              <w:rPr>
+                <w:rFonts w:ascii="Consolas" w:hAnsi="Consolas" w:cs="Consolas"/>
+                <w:sz w:val="20"/>
+                <w:szCs w:val="20"/>
+                <w:lang w:val="en-US"/>
+              </w:rPr>
+              <w:t>circuit_5</w:t>
+            </w:r>
+            <w:r>
+              <w:rPr>
+                <w:rFonts w:ascii="Consolas" w:hAnsi="Consolas" w:cs="Consolas"/>
+                <w:sz w:val="20"/>
+                <w:szCs w:val="20"/>
+                <w:lang w:val="en-US"/>
+              </w:rPr>
+              <w:t>1</w:t>
+            </w:r>
+            <w:r>
+              <w:rPr>
+                <w:rFonts w:ascii="Consolas" w:hAnsi="Consolas" w:cs="Consolas"/>
+                <w:sz w:val="20"/>
+                <w:szCs w:val="20"/>
+                <w:lang w:val="en-US"/>
+              </w:rPr>
+              <w:t>0.data</w:t>
+            </w:r>
+          </w:p>
+        </w:tc>
+        <w:tc>
+          <w:tcPr>
+            <w:tcW w:w="4209" w:type="dxa"/>
+          </w:tcPr>
+          <w:p>
+            <w:pPr>
+              <w:rPr>
+                <w:sz w:val="22"/>
+                <w:szCs w:val="22"/>
+                <w:lang w:val="en-US"/>
+              </w:rPr>
+            </w:pPr>
+            <w:r>
+              <w:rPr>
+                <w:sz w:val="22"/>
+                <w:szCs w:val="22"/>
+                <w:lang w:val="en-US"/>
+              </w:rPr>
+              <w:t>The circuit definition</w:t>
+            </w:r>
+          </w:p>
+        </w:tc>
+      </w:tr>
+      <w:tr>
+        <w:trPr>
+          <w:cantSplit/>
+          <w:tblHeader/>
+        </w:trPr>
+        <w:tc>
+          <w:tcPr>
+            <w:tcW w:w="4285" w:type="dxa"/>
+          </w:tcPr>
+          <w:p>
+            <w:pPr>
+              <w:rPr>
+                <w:rFonts w:ascii="Consolas" w:hAnsi="Consolas" w:cs="Consolas"/>
+                <w:sz w:val="20"/>
+                <w:szCs w:val="20"/>
+                <w:lang w:val="en-US"/>
+              </w:rPr>
+            </w:pPr>
+            <w:r>
+              <w:rPr>
+                <w:rFonts w:ascii="Consolas" w:hAnsi="Consolas" w:cs="Consolas"/>
+                <w:sz w:val="20"/>
+                <w:szCs w:val="20"/>
+                <w:lang w:val="en-US"/>
+              </w:rPr>
+              <w:t>circuit_5</w:t>
+            </w:r>
+            <w:r>
+              <w:rPr>
+                <w:rFonts w:ascii="Consolas" w:hAnsi="Consolas" w:cs="Consolas"/>
+                <w:sz w:val="20"/>
+                <w:szCs w:val="20"/>
+                <w:lang w:val="en-US"/>
+              </w:rPr>
+              <w:t>1</w:t>
+            </w:r>
+            <w:r>
+              <w:rPr>
+                <w:rFonts w:ascii="Consolas" w:hAnsi="Consolas" w:cs="Consolas"/>
+                <w:sz w:val="20"/>
+                <w:szCs w:val="20"/>
+                <w:lang w:val="en-US"/>
+              </w:rPr>
+              <w:t>0.jpg</w:t>
+            </w:r>
+          </w:p>
+        </w:tc>
+        <w:tc>
+          <w:tcPr>
+            <w:tcW w:w="4209" w:type="dxa"/>
+          </w:tcPr>
+          <w:p>
+            <w:pPr>
+              <w:rPr>
+                <w:sz w:val="22"/>
+                <w:szCs w:val="22"/>
+                <w:lang w:val="en-US"/>
+              </w:rPr>
+            </w:pPr>
+            <w:r>
+              <w:rPr>
+                <w:sz w:val="22"/>
+                <w:szCs w:val="22"/>
+                <w:lang w:val="en-US"/>
+              </w:rPr>
+              <w:t>Circuit diagram</w:t>
+            </w:r>
+          </w:p>
+        </w:tc>
+      </w:tr>
+      <w:tr>
+        <w:trPr>
+          <w:cantSplit/>
+          <w:tblHeader/>
+        </w:trPr>
+        <w:tc>
+          <w:tcPr>
+            <w:tcW w:w="4285" w:type="dxa"/>
+          </w:tcPr>
+          <w:p>
+            <w:pPr>
+              <w:rPr>
+                <w:rFonts w:ascii="Consolas" w:hAnsi="Consolas" w:cs="Consolas"/>
+                <w:sz w:val="20"/>
+                <w:szCs w:val="20"/>
+                <w:lang w:val="en-US"/>
+              </w:rPr>
+            </w:pPr>
+            <w:r>
+              <w:rPr>
+                <w:rFonts w:ascii="Consolas" w:hAnsi="Consolas" w:cs="Consolas"/>
+                <w:sz w:val="20"/>
+                <w:szCs w:val="20"/>
+                <w:lang w:val="en-US"/>
+              </w:rPr>
+              <w:t>circuit_5</w:t>
+            </w:r>
+            <w:r>
+              <w:rPr>
+                <w:rFonts w:ascii="Consolas" w:hAnsi="Consolas" w:cs="Consolas"/>
+                <w:sz w:val="20"/>
+                <w:szCs w:val="20"/>
+                <w:lang w:val="en-US"/>
+              </w:rPr>
+              <w:t>1</w:t>
+            </w:r>
+            <w:r>
+              <w:rPr>
+                <w:rFonts w:ascii="Consolas" w:hAnsi="Consolas" w:cs="Consolas"/>
+                <w:sz w:val="20"/>
+                <w:szCs w:val="20"/>
+                <w:lang w:val="en-US"/>
+              </w:rPr>
+              <w:t>0.csv</w:t>
+            </w:r>
+          </w:p>
+        </w:tc>
+        <w:tc>
+          <w:tcPr>
+            <w:tcW w:w="4209" w:type="dxa"/>
+          </w:tcPr>
+          <w:p>
+            <w:pPr>
+              <w:rPr>
+                <w:sz w:val="22"/>
+                <w:szCs w:val="22"/>
+                <w:lang w:val="en-US"/>
+              </w:rPr>
+            </w:pPr>
+            <w:r>
+              <w:rPr>
+                <w:sz w:val="22"/>
+                <w:szCs w:val="22"/>
+                <w:lang w:val="en-US"/>
+              </w:rPr>
+              <w:t>Exact amplitudes for different transitions</w:t>
+            </w:r>
+          </w:p>
+        </w:tc>
+      </w:tr>
+    </w:tbl>
+    <w:p>
+      <w:pPr>
+        <w:pStyle w:val="Ttulo2"/>
+        <w:rPr>
+          <w:lang w:val="en-US"/>
+        </w:rPr>
+      </w:pPr>
+      <w:r>
+        <w:rPr>
+          <w:lang w:val="en-US"/>
+        </w:rPr>
+        <w:t>Circuit 51</w:t>
+      </w:r>
+      <w:r>
+        <w:rPr>
+          <w:lang w:val="en-US"/>
+        </w:rPr>
+        <w:t>2</w:t>
+      </w:r>
+      <w:r>
+        <w:rPr>
+          <w:lang w:val="en-US"/>
+        </w:rPr>
+        <w:t>- Random: 1</w:t>
+      </w:r>
+      <w:r>
+        <w:rPr>
+          <w:lang w:val="en-US"/>
+        </w:rPr>
+        <w:t>2</w:t>
+      </w:r>
+      <w:r>
+        <w:rPr>
+          <w:lang w:val="en-US"/>
+        </w:rPr>
+        <w:t xml:space="preserve"> qubits, nCycles = </w:t>
+      </w:r>
+      <w:r>
+        <w:rPr>
+          <w:lang w:val="en-US"/>
+        </w:rPr>
+        <w:t>8</w:t>
+      </w:r>
+    </w:p>
+    <w:p>
+      <w:pPr>
+        <w:rPr>
+          <w:lang w:val="en-US"/>
+        </w:rPr>
+      </w:pPr>
+    </w:p>
+    <w:p>
+      <w:pPr>
+        <w:rPr>
+          <w:lang w:val="en-US"/>
+        </w:rPr>
+      </w:pPr>
+      <w:r>
+        <w:rPr>
+          <w:lang w:val="en-US"/>
+        </w:rPr>
+        <w:t>1</w:t>
+      </w:r>
+      <w:r>
+        <w:rPr>
+          <w:lang w:val="en-US"/>
+        </w:rPr>
+        <w:t>5</w:t>
+      </w:r>
+      <w:r>
+        <w:rPr>
+          <w:lang w:val="en-US"/>
+        </w:rPr>
+        <w:t xml:space="preserve"> layers</w:t>
+      </w:r>
+    </w:p>
+    <w:p>
+      <w:pPr>
+        <w:pStyle w:val="HTMLpr-formatado"/>
+        <w:shd w:val="clear" w:color="auto" w:fill="FFFFFF"/>
+        <w:wordWrap w:val="0"/>
+        <w:textAlignment w:val="baseline"/>
+        <w:rPr>
+          <w:color w:val="000000"/>
+          <w:sz w:val="21"/>
+          <w:szCs w:val="21"/>
+        </w:rPr>
+      </w:pPr>
+      <w:r>
+        <w:rPr>
+          <w:rFonts w:asciiTheme="minorHAnsi" w:eastAsiaTheme="minorHAnsi" w:hAnsiTheme="minorHAnsi" w:cstheme="minorBidi"/>
+          <w:kern w:val="2"/>
+          <w:sz w:val="24"/>
+          <w:szCs w:val="24"/>
+          <w:lang w:val="en-US" w:eastAsia="en-US"/>
+          <w14:ligatures w14:val="standardContextual"/>
+        </w:rPr>
+        <w:t>paths</w:t>
+      </w:r>
+      <w:r>
+        <w:rPr>
+          <w:lang w:val="en-US"/>
+        </w:rPr>
+        <w:t xml:space="preserve"> = </w:t>
+      </w:r>
+      <m:oMath>
+        <m:sSup>
+          <m:sSupPr>
+            <m:ctrlPr>
+              <w:rPr>
+                <w:rFonts w:ascii="Cambria Math" w:eastAsiaTheme="minorHAnsi" w:hAnsi="Cambria Math" w:cstheme="minorBidi"/>
+                <w:i/>
+                <w:kern w:val="2"/>
+                <w:sz w:val="24"/>
+                <w:szCs w:val="24"/>
+                <w:lang w:val="en-US" w:eastAsia="en-US"/>
+                <w14:ligatures w14:val="standardContextual"/>
+              </w:rPr>
+            </m:ctrlPr>
+          </m:sSupPr>
+          <m:e>
+            <m:r>
+              <w:rPr>
+                <w:rFonts w:ascii="Cambria Math" w:hAnsi="Cambria Math"/>
+                <w:lang w:val="en-US"/>
+              </w:rPr>
+              <m:t>2</m:t>
+            </m:r>
+          </m:e>
+          <m:sup>
+            <m:d>
+              <m:dPr>
+                <m:ctrlPr>
+                  <w:rPr>
+                    <w:rFonts w:ascii="Cambria Math" w:eastAsiaTheme="minorHAnsi" w:hAnsi="Cambria Math" w:cstheme="minorBidi"/>
+                    <w:i/>
+                    <w:kern w:val="2"/>
+                    <w:sz w:val="24"/>
+                    <w:szCs w:val="24"/>
+                    <w:lang w:val="en-US" w:eastAsia="en-US"/>
+                    <w14:ligatures w14:val="standardContextual"/>
+                  </w:rPr>
+                </m:ctrlPr>
+              </m:dPr>
+              <m:e>
+                <m:r>
+                  <w:rPr>
+                    <w:rFonts w:ascii="Cambria Math" w:hAnsi="Cambria Math"/>
+                    <w:lang w:val="en-US"/>
+                  </w:rPr>
+                  <m:t>1</m:t>
+                </m:r>
+                <m:r>
+                  <w:rPr>
+                    <w:rFonts w:ascii="Cambria Math" w:hAnsi="Cambria Math"/>
+                    <w:lang w:val="en-US"/>
+                  </w:rPr>
+                  <m:t>2</m:t>
+                </m:r>
+                <m:r>
+                  <w:rPr>
+                    <w:rFonts w:ascii="Cambria Math" w:hAnsi="Cambria Math"/>
+                    <w:lang w:val="en-US"/>
+                  </w:rPr>
+                  <m:t>*</m:t>
+                </m:r>
+                <m:d>
+                  <m:dPr>
+                    <m:ctrlPr>
+                      <w:rPr>
+                        <w:rFonts w:ascii="Cambria Math" w:eastAsiaTheme="minorHAnsi" w:hAnsi="Cambria Math" w:cstheme="minorBidi"/>
+                        <w:i/>
+                        <w:kern w:val="2"/>
+                        <w:sz w:val="24"/>
+                        <w:szCs w:val="24"/>
+                        <w:lang w:val="en-US" w:eastAsia="en-US"/>
+                        <w14:ligatures w14:val="standardContextual"/>
+                      </w:rPr>
+                    </m:ctrlPr>
+                  </m:dPr>
+                  <m:e>
+                    <m:r>
+                      <w:rPr>
+                        <w:rFonts w:ascii="Cambria Math" w:hAnsi="Cambria Math"/>
+                        <w:lang w:val="en-US"/>
+                      </w:rPr>
+                      <m:t>1</m:t>
+                    </m:r>
+                    <m:r>
+                      <w:rPr>
+                        <w:rFonts w:ascii="Cambria Math" w:hAnsi="Cambria Math"/>
+                        <w:lang w:val="en-US"/>
+                      </w:rPr>
+                      <m:t>5</m:t>
+                    </m:r>
+                    <m:r>
+                      <w:rPr>
+                        <w:rFonts w:ascii="Cambria Math" w:hAnsi="Cambria Math"/>
+                        <w:lang w:val="en-US"/>
+                      </w:rPr>
+                      <m:t>-1</m:t>
+                    </m:r>
+                  </m:e>
+                </m:d>
+              </m:e>
+            </m:d>
+          </m:sup>
+        </m:sSup>
+        <m:r>
+          <w:rPr>
+            <w:rFonts w:ascii="Cambria Math" w:hAnsi="Cambria Math"/>
+            <w:lang w:val="en-US"/>
+          </w:rPr>
+          <m:t>=</m:t>
+        </m:r>
+        <m:sSup>
+          <m:sSupPr>
+            <m:ctrlPr>
+              <w:rPr>
+                <w:rFonts w:ascii="Cambria Math" w:eastAsiaTheme="minorHAnsi" w:hAnsi="Cambria Math" w:cstheme="minorBidi"/>
+                <w:i/>
+                <w:kern w:val="2"/>
+                <w:sz w:val="24"/>
+                <w:szCs w:val="24"/>
+                <w:lang w:val="en-US" w:eastAsia="en-US"/>
+                <w14:ligatures w14:val="standardContextual"/>
+              </w:rPr>
+            </m:ctrlPr>
+          </m:sSupPr>
+          <m:e>
+            <m:r>
+              <w:rPr>
+                <w:rFonts w:ascii="Cambria Math" w:hAnsi="Cambria Math"/>
+                <w:lang w:val="en-US"/>
+              </w:rPr>
+              <m:t>2</m:t>
+            </m:r>
+          </m:e>
+          <m:sup>
+            <m:r>
+              <w:rPr>
+                <w:rFonts w:ascii="Cambria Math" w:hAnsi="Cambria Math"/>
+                <w:lang w:val="en-US"/>
+              </w:rPr>
+              <m:t>1</m:t>
+            </m:r>
+            <m:r>
+              <w:rPr>
+                <w:rFonts w:ascii="Cambria Math" w:hAnsi="Cambria Math"/>
+                <w:lang w:val="en-US"/>
+              </w:rPr>
+              <m:t>68</m:t>
+            </m:r>
+          </m:sup>
+        </m:sSup>
+      </m:oMath>
+    </w:p>
+    <w:p>
+      <w:pPr>
+        <w:pStyle w:val="HTMLpr-formatado"/>
+        <w:shd w:val="clear" w:color="auto" w:fill="FFFFFF"/>
+        <w:wordWrap w:val="0"/>
+        <w:textAlignment w:val="baseline"/>
+        <w:rPr>
+          <w:color w:val="000000"/>
+          <w:sz w:val="21"/>
+          <w:szCs w:val="21"/>
+        </w:rPr>
+      </w:pPr>
+      <m:oMath>
+        <m:d>
+          <m:dPr>
+            <m:begChr m:val="〈"/>
+            <m:endChr m:val="〉"/>
+            <m:ctrlPr>
+              <w:rPr>
+                <w:rFonts w:ascii="Cambria Math" w:eastAsiaTheme="minorHAnsi" w:hAnsi="Cambria Math" w:cstheme="minorBidi"/>
+                <w:i/>
+                <w:kern w:val="2"/>
+                <w:sz w:val="24"/>
+                <w:szCs w:val="24"/>
+                <w:lang w:val="en-US" w:eastAsia="en-US"/>
+                <w14:ligatures w14:val="standardContextual"/>
+              </w:rPr>
+            </m:ctrlPr>
+          </m:dPr>
+          <m:e>
+            <m:r>
+              <w:rPr>
+                <w:rFonts w:ascii="Cambria Math" w:hAnsi="Cambria Math"/>
+                <w:lang w:val="en-US"/>
+              </w:rPr>
+              <m:t>16</m:t>
+            </m:r>
+            <m:r>
+              <w:rPr>
+                <w:rFonts w:ascii="Cambria Math" w:hAnsi="Cambria Math"/>
+                <w:lang w:val="en-US"/>
+              </w:rPr>
+              <m:t>|U|0</m:t>
+            </m:r>
+          </m:e>
+        </m:d>
+        <m:r>
+          <w:rPr>
+            <w:rFonts w:ascii="Cambria Math" w:hAnsi="Cambria Math"/>
+            <w:lang w:val="en-US"/>
+          </w:rPr>
+          <m:t>=</m:t>
+        </m:r>
+      </m:oMath>
+      <w:r>
+        <w:rPr>
+          <w:color w:val="000000"/>
+          <w:sz w:val="21"/>
+          <w:szCs w:val="21"/>
+        </w:rPr>
+        <w:t xml:space="preserve"> </w:t>
+      </w:r>
+      <w:r>
+        <w:rPr>
+          <w:color w:val="000000"/>
+          <w:sz w:val="21"/>
+          <w:szCs w:val="21"/>
+        </w:rPr>
+        <w:t>0.009153-0.022097j</w:t>
+      </w:r>
+    </w:p>
+    <w:p>
+      <w:pPr>
+        <w:rPr>
+          <w:lang w:val="en-US"/>
+        </w:rPr>
+      </w:pPr>
+    </w:p>
+    <w:tbl>
+      <w:tblPr>
+        <w:tblStyle w:val="TabelacomGrelha"/>
+        <w:tblW w:w="0" w:type="auto"/>
+        <w:tblLook w:val="04A0" w:firstRow="1" w:lastRow="0" w:firstColumn="1" w:lastColumn="0" w:noHBand="0" w:noVBand="1"/>
+      </w:tblPr>
+      <w:tblGrid>
+        <w:gridCol w:w="4285"/>
+        <w:gridCol w:w="4209"/>
+      </w:tblGrid>
+      <w:tr>
+        <w:trPr>
+          <w:cantSplit/>
+          <w:tblHeader/>
+        </w:trPr>
+        <w:tc>
+          <w:tcPr>
+            <w:tcW w:w="8494" w:type="dxa"/>
+            <w:gridSpan w:val="2"/>
+            <w:shd w:val="clear" w:color="auto" w:fill="D9D9D9" w:themeFill="background1" w:themeFillShade="D9"/>
+          </w:tcPr>
+          <w:p>
+            <w:pPr>
+              <w:jc w:val="center"/>
+              <w:rPr>
+                <w:lang w:val="en-US"/>
+              </w:rPr>
+            </w:pPr>
+            <w:r>
+              <w:rPr>
+                <w:lang w:val="en-US"/>
+              </w:rPr>
+              <w:t>Available Files</w:t>
+            </w:r>
+          </w:p>
+        </w:tc>
+      </w:tr>
+      <w:tr>
+        <w:trPr>
+          <w:cantSplit/>
+          <w:tblHeader/>
+        </w:trPr>
+        <w:tc>
+          <w:tcPr>
+            <w:tcW w:w="4285" w:type="dxa"/>
+          </w:tcPr>
+          <w:p>
+            <w:pPr>
+              <w:rPr>
+                <w:rFonts w:ascii="Consolas" w:hAnsi="Consolas" w:cs="Consolas"/>
+                <w:sz w:val="20"/>
+                <w:szCs w:val="20"/>
+                <w:lang w:val="en-US"/>
+              </w:rPr>
+            </w:pPr>
+            <w:r>
+              <w:rPr>
+                <w:rFonts w:ascii="Consolas" w:hAnsi="Consolas" w:cs="Consolas"/>
+                <w:sz w:val="20"/>
+                <w:szCs w:val="20"/>
+                <w:lang w:val="en-US"/>
+              </w:rPr>
+              <w:t>circuit_51</w:t>
+            </w:r>
+            <w:r>
+              <w:rPr>
+                <w:rFonts w:ascii="Consolas" w:hAnsi="Consolas" w:cs="Consolas"/>
+                <w:sz w:val="20"/>
+                <w:szCs w:val="20"/>
+                <w:lang w:val="en-US"/>
+              </w:rPr>
+              <w:t>2</w:t>
+            </w:r>
+            <w:r>
+              <w:rPr>
+                <w:rFonts w:ascii="Consolas" w:hAnsi="Consolas" w:cs="Consolas"/>
+                <w:sz w:val="20"/>
+                <w:szCs w:val="20"/>
+                <w:lang w:val="en-US"/>
+              </w:rPr>
+              <w:t>.data</w:t>
+            </w:r>
+          </w:p>
+        </w:tc>
+        <w:tc>
+          <w:tcPr>
+            <w:tcW w:w="4209" w:type="dxa"/>
+          </w:tcPr>
+          <w:p>
+            <w:pPr>
+              <w:rPr>
+                <w:sz w:val="22"/>
+                <w:szCs w:val="22"/>
+                <w:lang w:val="en-US"/>
+              </w:rPr>
+            </w:pPr>
+            <w:r>
+              <w:rPr>
+                <w:sz w:val="22"/>
+                <w:szCs w:val="22"/>
+                <w:lang w:val="en-US"/>
+              </w:rPr>
+              <w:t>The circuit definition</w:t>
+            </w:r>
+          </w:p>
+        </w:tc>
+      </w:tr>
+      <w:tr>
+        <w:trPr>
+          <w:cantSplit/>
+          <w:tblHeader/>
+        </w:trPr>
+        <w:tc>
+          <w:tcPr>
+            <w:tcW w:w="4285" w:type="dxa"/>
+          </w:tcPr>
+          <w:p>
+            <w:pPr>
+              <w:rPr>
+                <w:rFonts w:ascii="Consolas" w:hAnsi="Consolas" w:cs="Consolas"/>
+                <w:sz w:val="20"/>
+                <w:szCs w:val="20"/>
+                <w:lang w:val="en-US"/>
+              </w:rPr>
+            </w:pPr>
+            <w:r>
+              <w:rPr>
+                <w:rFonts w:ascii="Consolas" w:hAnsi="Consolas" w:cs="Consolas"/>
+                <w:sz w:val="20"/>
+                <w:szCs w:val="20"/>
+                <w:lang w:val="en-US"/>
+              </w:rPr>
+              <w:t>circuit_51</w:t>
+            </w:r>
+            <w:r>
+              <w:rPr>
+                <w:rFonts w:ascii="Consolas" w:hAnsi="Consolas" w:cs="Consolas"/>
+                <w:sz w:val="20"/>
+                <w:szCs w:val="20"/>
+                <w:lang w:val="en-US"/>
+              </w:rPr>
+              <w:t>2</w:t>
+            </w:r>
+            <w:r>
+              <w:rPr>
+                <w:rFonts w:ascii="Consolas" w:hAnsi="Consolas" w:cs="Consolas"/>
+                <w:sz w:val="20"/>
+                <w:szCs w:val="20"/>
+                <w:lang w:val="en-US"/>
+              </w:rPr>
+              <w:t>.jpg</w:t>
+            </w:r>
+          </w:p>
+        </w:tc>
+        <w:tc>
+          <w:tcPr>
+            <w:tcW w:w="4209" w:type="dxa"/>
+          </w:tcPr>
+          <w:p>
+            <w:pPr>
+              <w:rPr>
+                <w:sz w:val="22"/>
+                <w:szCs w:val="22"/>
+                <w:lang w:val="en-US"/>
+              </w:rPr>
+            </w:pPr>
+            <w:r>
+              <w:rPr>
+                <w:sz w:val="22"/>
+                <w:szCs w:val="22"/>
+                <w:lang w:val="en-US"/>
+              </w:rPr>
+              <w:t>Circuit diagram</w:t>
+            </w:r>
+          </w:p>
+        </w:tc>
+      </w:tr>
+      <w:tr>
+        <w:trPr>
+          <w:cantSplit/>
+          <w:tblHeader/>
+        </w:trPr>
+        <w:tc>
+          <w:tcPr>
+            <w:tcW w:w="4285" w:type="dxa"/>
+          </w:tcPr>
+          <w:p>
+            <w:pPr>
+              <w:rPr>
+                <w:rFonts w:ascii="Consolas" w:hAnsi="Consolas" w:cs="Consolas"/>
+                <w:sz w:val="20"/>
+                <w:szCs w:val="20"/>
+                <w:lang w:val="en-US"/>
+              </w:rPr>
+            </w:pPr>
+            <w:r>
+              <w:rPr>
+                <w:rFonts w:ascii="Consolas" w:hAnsi="Consolas" w:cs="Consolas"/>
+                <w:sz w:val="20"/>
+                <w:szCs w:val="20"/>
+                <w:lang w:val="en-US"/>
+              </w:rPr>
+              <w:t>circuit_51</w:t>
+            </w:r>
+            <w:r>
+              <w:rPr>
+                <w:rFonts w:ascii="Consolas" w:hAnsi="Consolas" w:cs="Consolas"/>
+                <w:sz w:val="20"/>
+                <w:szCs w:val="20"/>
+                <w:lang w:val="en-US"/>
+              </w:rPr>
+              <w:t>2</w:t>
+            </w:r>
+            <w:r>
+              <w:rPr>
+                <w:rFonts w:ascii="Consolas" w:hAnsi="Consolas" w:cs="Consolas"/>
+                <w:sz w:val="20"/>
+                <w:szCs w:val="20"/>
+                <w:lang w:val="en-US"/>
+              </w:rPr>
+              <w:t>.csv</w:t>
+            </w:r>
+          </w:p>
+        </w:tc>
+        <w:tc>
+          <w:tcPr>
+            <w:tcW w:w="4209" w:type="dxa"/>
+          </w:tcPr>
+          <w:p>
+            <w:pPr>
+              <w:rPr>
+                <w:sz w:val="22"/>
+                <w:szCs w:val="22"/>
+                <w:lang w:val="en-US"/>
+              </w:rPr>
+            </w:pPr>
+            <w:r>
+              <w:rPr>
+                <w:sz w:val="22"/>
+                <w:szCs w:val="22"/>
+                <w:lang w:val="en-US"/>
+              </w:rPr>
+              <w:t>Exact amplitudes for different transitions</w:t>
+            </w:r>
+          </w:p>
+        </w:tc>
+      </w:tr>
+    </w:tbl>
+    <w:p>
+      <w:pPr>
+        <w:rPr>
+          <w:lang w:val="en-US"/>
+        </w:rPr>
+      </w:pPr>
+    </w:p>
+    <w:p>
+      <w:pPr>
+        <w:rPr>
+          <w:lang w:val="en-US"/>
+        </w:rPr>
+      </w:pPr>
+    </w:p>
+    <w:p>
+      <w:pPr>
+        <w:rPr>
+          <w:lang w:val="en-US"/>
+        </w:rPr>
+      </w:pPr>
+    </w:p>
+    <w:p>
+      <w:pPr>
+        <w:pStyle w:val="Ttulo2"/>
+        <w:rPr>
+          <w:lang w:val="en-US"/>
+        </w:rPr>
+      </w:pPr>
+      <w:bookmarkStart w:id="27" w:name="_Toc161048547"/>
+      <w:r>
+        <w:rPr>
+          <w:lang w:val="en-US"/>
+        </w:rPr>
+        <w:t>Circuit 516 - Random: 16 qubits, nCycles = 12</w:t>
+      </w:r>
+      <w:bookmarkEnd w:id="27"/>
     </w:p>
     <w:p>
       <w:pPr>
@@ -14440,42 +15882,14 @@
           <w:lang w:val="en-US"/>
         </w:rPr>
       </w:pPr>
-      <w:bookmarkStart w:id="24" w:name="_Toc160198017"/>
-      <w:r>
-        <w:rPr>
-          <w:lang w:val="en-US"/>
-        </w:rPr>
-        <w:t xml:space="preserve">Circuit </w:t>
-      </w:r>
-      <w:proofErr w:type="gramStart"/>
-      <w:r>
-        <w:rPr>
-          <w:lang w:val="en-US"/>
-        </w:rPr>
-        <w:t>525  -</w:t>
-      </w:r>
-      <w:proofErr w:type="gramEnd"/>
-      <w:r>
-        <w:rPr>
-          <w:lang w:val="en-US"/>
-        </w:rPr>
-        <w:t xml:space="preserve"> Random: 25 qubits, </w:t>
-      </w:r>
-      <w:proofErr w:type="spellStart"/>
-      <w:r>
-        <w:rPr>
-          <w:lang w:val="en-US"/>
-        </w:rPr>
-        <w:t>nCycles</w:t>
-      </w:r>
-      <w:proofErr w:type="spellEnd"/>
-      <w:r>
-        <w:rPr>
-          <w:lang w:val="en-US"/>
-        </w:rPr>
-        <w:t xml:space="preserve"> = 18</w:t>
-      </w:r>
-      <w:bookmarkEnd w:id="24"/>
+      <w:bookmarkStart w:id="28" w:name="_Toc161048548"/>
+      <w:r>
+        <w:rPr>
+          <w:lang w:val="en-US"/>
+        </w:rPr>
+        <w:t>Circuit 525  - Random: 25 qubits, nCycles = 18</w:t>
+      </w:r>
+      <w:bookmarkEnd w:id="28"/>
     </w:p>
     <w:p>
       <w:pPr>
@@ -15486,7 +16900,6 @@
   <w:style w:type="character" w:default="1" w:styleId="Tipodeletrapredefinidodopargrafo">
     <w:name w:val="Default Paragraph Font"/>
     <w:uiPriority w:val="1"/>
-    <w:semiHidden/>
     <w:unhideWhenUsed/>
   </w:style>
   <w:style w:type="table" w:default="1" w:styleId="Tabelanormal">

</xml_diff>

<commit_message>
Edited AverageResults.py to include the time column
</commit_message>
<xml_diff>
--- a/circuits/CircuitsForBenchmarking.docx
+++ b/circuits/CircuitsForBenchmarking.docx
@@ -27,7 +27,21 @@
         <w:rPr>
           <w:lang w:val="en-US"/>
         </w:rPr>
-        <w:t>Luís Paulo Santos, 28.Feb.2024</w:t>
+        <w:t xml:space="preserve">Luís Paulo Santos, </w:t>
+      </w:r>
+      <w:proofErr w:type="gramStart"/>
+      <w:r>
+        <w:rPr>
+          <w:lang w:val="en-US"/>
+        </w:rPr>
+        <w:t>28.Feb.</w:t>
+      </w:r>
+      <w:proofErr w:type="gramEnd"/>
+      <w:r>
+        <w:rPr>
+          <w:lang w:val="en-US"/>
+        </w:rPr>
+        <w:t>2024</w:t>
       </w:r>
     </w:p>
     <w:p>
@@ -2490,7 +2504,21 @@
         <w:rPr>
           <w:lang w:val="en-US"/>
         </w:rPr>
-        <w:t xml:space="preserve"> ansatz for variational circuits. It is obtained with the Qiskit method:</w:t>
+        <w:t xml:space="preserve"> ansatz for variational circuits. It is obtained with the </w:t>
+      </w:r>
+      <w:proofErr w:type="spellStart"/>
+      <w:r>
+        <w:rPr>
+          <w:lang w:val="en-US"/>
+        </w:rPr>
+        <w:t>Qiskit</w:t>
+      </w:r>
+      <w:proofErr w:type="spellEnd"/>
+      <w:r>
+        <w:rPr>
+          <w:lang w:val="en-US"/>
+        </w:rPr>
+        <w:t xml:space="preserve"> method:</w:t>
       </w:r>
     </w:p>
     <w:p>
@@ -2516,7 +2544,27 @@
           <w:szCs w:val="22"/>
           <w:lang w:val="en-US"/>
         </w:rPr>
-        <w:t>EfficientSU2(num_qubits, entanglement='linear', reps=reps)</w:t>
+        <w:t>EfficientSU2(</w:t>
+      </w:r>
+      <w:proofErr w:type="spellStart"/>
+      <w:r>
+        <w:rPr>
+          <w:rFonts w:ascii="Consolas" w:hAnsi="Consolas" w:cs="Consolas"/>
+          <w:sz w:val="22"/>
+          <w:szCs w:val="22"/>
+          <w:lang w:val="en-US"/>
+        </w:rPr>
+        <w:t>num_qubits</w:t>
+      </w:r>
+      <w:proofErr w:type="spellEnd"/>
+      <w:r>
+        <w:rPr>
+          <w:rFonts w:ascii="Consolas" w:hAnsi="Consolas" w:cs="Consolas"/>
+          <w:sz w:val="22"/>
+          <w:szCs w:val="22"/>
+          <w:lang w:val="en-US"/>
+        </w:rPr>
+        <w:t>, entanglement='linear', reps=reps)</w:t>
       </w:r>
     </w:p>
     <w:p>
@@ -3425,6 +3473,7 @@
         </w:rPr>
         <w:t xml:space="preserve">: 3 qubits, 2 </w:t>
       </w:r>
+      <w:proofErr w:type="gramStart"/>
       <w:r>
         <w:rPr>
           <w:lang w:val="en-US"/>
@@ -3432,6 +3481,7 @@
         <w:t>rep</w:t>
       </w:r>
       <w:bookmarkEnd w:id="3"/>
+      <w:proofErr w:type="gramEnd"/>
     </w:p>
     <w:p>
       <w:pPr>
@@ -6173,9 +6223,17 @@
         <w:rPr>
           <w:lang w:val="en-US"/>
         </w:rPr>
-        <w:t>: 6 qubits, 2 rep</w:t>
+        <w:t xml:space="preserve">: 6 qubits, 2 </w:t>
+      </w:r>
+      <w:proofErr w:type="gramStart"/>
+      <w:r>
+        <w:rPr>
+          <w:lang w:val="en-US"/>
+        </w:rPr>
+        <w:t>rep</w:t>
       </w:r>
       <w:bookmarkEnd w:id="7"/>
+      <w:proofErr w:type="gramEnd"/>
     </w:p>
     <w:p>
       <w:pPr>
@@ -6628,9 +6686,17 @@
         <w:rPr>
           <w:lang w:val="en-US"/>
         </w:rPr>
-        <w:t xml:space="preserve"> rep</w:t>
+        <w:t xml:space="preserve"> </w:t>
+      </w:r>
+      <w:proofErr w:type="gramStart"/>
+      <w:r>
+        <w:rPr>
+          <w:lang w:val="en-US"/>
+        </w:rPr>
+        <w:t>rep</w:t>
       </w:r>
       <w:bookmarkEnd w:id="8"/>
+      <w:proofErr w:type="gramEnd"/>
     </w:p>
     <w:p>
       <w:pPr>
@@ -13673,7 +13739,21 @@
         <w:rPr>
           <w:lang w:val="en-US"/>
         </w:rPr>
-        <w:t>Circuit 508- Random: 8 qubits, nCycles = 6</w:t>
+        <w:t xml:space="preserve">Circuit 508- Random: 8 qubits, </w:t>
+      </w:r>
+      <w:proofErr w:type="spellStart"/>
+      <w:r>
+        <w:rPr>
+          <w:lang w:val="en-US"/>
+        </w:rPr>
+        <w:t>nCycles</w:t>
+      </w:r>
+      <w:proofErr w:type="spellEnd"/>
+      <w:r>
+        <w:rPr>
+          <w:lang w:val="en-US"/>
+        </w:rPr>
+        <w:t xml:space="preserve"> = 6</w:t>
       </w:r>
       <w:bookmarkEnd w:id="26"/>
     </w:p>
@@ -14275,7 +14355,21 @@
         <w:rPr>
           <w:lang w:val="en-US"/>
         </w:rPr>
-        <w:t xml:space="preserve"> qubits, nCycles = </w:t>
+        <w:t xml:space="preserve"> qubits, </w:t>
+      </w:r>
+      <w:proofErr w:type="spellStart"/>
+      <w:r>
+        <w:rPr>
+          <w:lang w:val="en-US"/>
+        </w:rPr>
+        <w:t>nCycles</w:t>
+      </w:r>
+      <w:proofErr w:type="spellEnd"/>
+      <w:r>
+        <w:rPr>
+          <w:lang w:val="en-US"/>
+        </w:rPr>
+        <w:t xml:space="preserve"> = </w:t>
       </w:r>
       <w:r>
         <w:rPr>
@@ -14838,7 +14932,21 @@
         <w:rPr>
           <w:lang w:val="en-US"/>
         </w:rPr>
-        <w:t xml:space="preserve"> qubits, nCycles = </w:t>
+        <w:t xml:space="preserve"> qubits, </w:t>
+      </w:r>
+      <w:proofErr w:type="spellStart"/>
+      <w:r>
+        <w:rPr>
+          <w:lang w:val="en-US"/>
+        </w:rPr>
+        <w:t>nCycles</w:t>
+      </w:r>
+      <w:proofErr w:type="spellEnd"/>
+      <w:r>
+        <w:rPr>
+          <w:lang w:val="en-US"/>
+        </w:rPr>
+        <w:t xml:space="preserve"> = </w:t>
       </w:r>
       <w:r>
         <w:rPr>
@@ -15419,7 +15527,21 @@
         <w:rPr>
           <w:lang w:val="en-US"/>
         </w:rPr>
-        <w:t>Circuit 516 - Random: 16 qubits, nCycles = 12</w:t>
+        <w:t xml:space="preserve">Circuit 516 - Random: 16 qubits, </w:t>
+      </w:r>
+      <w:proofErr w:type="spellStart"/>
+      <w:r>
+        <w:rPr>
+          <w:lang w:val="en-US"/>
+        </w:rPr>
+        <w:t>nCycles</w:t>
+      </w:r>
+      <w:proofErr w:type="spellEnd"/>
+      <w:r>
+        <w:rPr>
+          <w:lang w:val="en-US"/>
+        </w:rPr>
+        <w:t xml:space="preserve"> = 12</w:t>
       </w:r>
       <w:bookmarkEnd w:id="27"/>
     </w:p>
@@ -15887,7 +16009,35 @@
         <w:rPr>
           <w:lang w:val="en-US"/>
         </w:rPr>
-        <w:t>Circuit 525  - Random: 25 qubits, nCycles = 18</w:t>
+        <w:t xml:space="preserve">Circuit </w:t>
+      </w:r>
+      <w:proofErr w:type="gramStart"/>
+      <w:r>
+        <w:rPr>
+          <w:lang w:val="en-US"/>
+        </w:rPr>
+        <w:t>525  -</w:t>
+      </w:r>
+      <w:proofErr w:type="gramEnd"/>
+      <w:r>
+        <w:rPr>
+          <w:lang w:val="en-US"/>
+        </w:rPr>
+        <w:t xml:space="preserve"> Random: 25 qubits, </w:t>
+      </w:r>
+      <w:proofErr w:type="spellStart"/>
+      <w:r>
+        <w:rPr>
+          <w:lang w:val="en-US"/>
+        </w:rPr>
+        <w:t>nCycles</w:t>
+      </w:r>
+      <w:proofErr w:type="spellEnd"/>
+      <w:r>
+        <w:rPr>
+          <w:lang w:val="en-US"/>
+        </w:rPr>
+        <w:t xml:space="preserve"> = 18</w:t>
       </w:r>
       <w:bookmarkEnd w:id="28"/>
     </w:p>

</xml_diff>